<commit_message>
Update What Does it do (The Githelp File).docx
</commit_message>
<xml_diff>
--- a/What Does it do (The Githelp File).docx
+++ b/What Does it do (The Githelp File).docx
@@ -1114,14 +1114,12 @@
         </w:rPr>
         <w:t xml:space="preserve">^^ </w:t>
       </w:r>
-      <w:proofErr w:type="spellStart"/>
-      <w:r>
-        <w:rPr>
-          <w:rFonts w:ascii="Roboto" w:hAnsi="Roboto"/>
-        </w:rPr>
-        <w:t>Recomened</w:t>
-      </w:r>
-      <w:proofErr w:type="spellEnd"/>
+      <w:r>
+        <w:rPr>
+          <w:rFonts w:ascii="Roboto" w:hAnsi="Roboto"/>
+        </w:rPr>
+        <w:t>Recommend</w:t>
+      </w:r>
       <w:r>
         <w:rPr>
           <w:rFonts w:ascii="Roboto" w:hAnsi="Roboto"/>

</xml_diff>

<commit_message>
Improvements on help file
Added options included
added recomeneded
</commit_message>
<xml_diff>
--- a/What Does it do (The Githelp File).docx
+++ b/What Does it do (The Githelp File).docx
@@ -151,7 +151,21 @@
         <w:rPr>
           <w:rFonts w:ascii="Roboto" w:hAnsi="Roboto"/>
         </w:rPr>
-        <w:t xml:space="preserve"> To terminate script</w:t>
+        <w:t xml:space="preserve"> </w:t>
+      </w:r>
+      <w:proofErr w:type="gramStart"/>
+      <w:r>
+        <w:rPr>
+          <w:rFonts w:ascii="Roboto" w:hAnsi="Roboto"/>
+        </w:rPr>
+        <w:t>To</w:t>
+      </w:r>
+      <w:proofErr w:type="gramEnd"/>
+      <w:r>
+        <w:rPr>
+          <w:rFonts w:ascii="Roboto" w:hAnsi="Roboto"/>
+        </w:rPr>
+        <w:t xml:space="preserve"> terminate script</w:t>
       </w:r>
       <w:r>
         <w:rPr>
@@ -170,7 +184,35 @@
         <w:rPr>
           <w:rFonts w:ascii="Roboto" w:hAnsi="Roboto"/>
         </w:rPr>
-        <w:t xml:space="preserve">This will trigger Avast anti-virus. Idk about others but, for this script to work you’ve got to add an exclusion. If you are suspicious, there are no malicious attempts in this script. You can even read what’s it going to do to the computer. </w:t>
+        <w:t xml:space="preserve">This will trigger Avast anti-virus. Idk about others but, for this script to work </w:t>
+      </w:r>
+      <w:proofErr w:type="gramStart"/>
+      <w:r>
+        <w:rPr>
+          <w:rFonts w:ascii="Roboto" w:hAnsi="Roboto"/>
+        </w:rPr>
+        <w:t>you’ve</w:t>
+      </w:r>
+      <w:proofErr w:type="gramEnd"/>
+      <w:r>
+        <w:rPr>
+          <w:rFonts w:ascii="Roboto" w:hAnsi="Roboto"/>
+        </w:rPr>
+        <w:t xml:space="preserve"> got to add an exclusion. If you are suspicious, there are no malicious attempts in this script. You can even read </w:t>
+      </w:r>
+      <w:proofErr w:type="gramStart"/>
+      <w:r>
+        <w:rPr>
+          <w:rFonts w:ascii="Roboto" w:hAnsi="Roboto"/>
+        </w:rPr>
+        <w:t>what’s</w:t>
+      </w:r>
+      <w:proofErr w:type="gramEnd"/>
+      <w:r>
+        <w:rPr>
+          <w:rFonts w:ascii="Roboto" w:hAnsi="Roboto"/>
+        </w:rPr>
+        <w:t xml:space="preserve"> it going to do to the computer. </w:t>
       </w:r>
     </w:p>
     <w:p>
@@ -326,12 +368,85 @@
     </w:p>
     <w:p>
       <w:pPr>
-        <w:pStyle w:val="ListParagraph"/>
-        <w:ind w:left="2160"/>
-        <w:rPr>
-          <w:rFonts w:ascii="Roboto" w:hAnsi="Roboto"/>
-        </w:rPr>
-      </w:pPr>
+        <w:rPr>
+          <w:rFonts w:ascii="Roboto" w:hAnsi="Roboto"/>
+        </w:rPr>
+      </w:pPr>
+      <w:r>
+        <w:rPr>
+          <w:rFonts w:ascii="Roboto" w:hAnsi="Roboto"/>
+        </w:rPr>
+        <w:t>Recommended:</w:t>
+      </w:r>
+    </w:p>
+    <w:p>
+      <w:pPr>
+        <w:rPr>
+          <w:rFonts w:ascii="Roboto" w:hAnsi="Roboto"/>
+        </w:rPr>
+      </w:pPr>
+      <w:r>
+        <w:rPr>
+          <w:rFonts w:ascii="Roboto" w:hAnsi="Roboto"/>
+        </w:rPr>
+        <w:t xml:space="preserve">Add </w:t>
+      </w:r>
+      <w:proofErr w:type="spellStart"/>
+      <w:r>
+        <w:rPr>
+          <w:rFonts w:ascii="Roboto" w:hAnsi="Roboto"/>
+        </w:rPr>
+        <w:t>scrcpy</w:t>
+      </w:r>
+      <w:proofErr w:type="spellEnd"/>
+      <w:r>
+        <w:rPr>
+          <w:rFonts w:ascii="Roboto" w:hAnsi="Roboto"/>
+        </w:rPr>
+        <w:t xml:space="preserve"> to your </w:t>
+      </w:r>
+      <w:proofErr w:type="spellStart"/>
+      <w:r>
+        <w:rPr>
+          <w:rFonts w:ascii="Roboto" w:hAnsi="Roboto"/>
+        </w:rPr>
+        <w:t>startup</w:t>
+      </w:r>
+      <w:proofErr w:type="spellEnd"/>
+      <w:r>
+        <w:rPr>
+          <w:rFonts w:ascii="Roboto" w:hAnsi="Roboto"/>
+        </w:rPr>
+        <w:t xml:space="preserve"> shortcuts. This way, you can start up </w:t>
+      </w:r>
+      <w:proofErr w:type="spellStart"/>
+      <w:r>
+        <w:rPr>
+          <w:rFonts w:ascii="Roboto" w:hAnsi="Roboto"/>
+        </w:rPr>
+        <w:t>scrcpy</w:t>
+      </w:r>
+      <w:proofErr w:type="spellEnd"/>
+      <w:r>
+        <w:rPr>
+          <w:rFonts w:ascii="Roboto" w:hAnsi="Roboto"/>
+        </w:rPr>
+        <w:t xml:space="preserve"> with ease. You can name the shortcut whatever you would like. Mario675 named his scrappy.</w:t>
+      </w:r>
+    </w:p>
+    <w:p>
+      <w:pPr>
+        <w:pStyle w:val="Heading1"/>
+        <w:rPr>
+          <w:rFonts w:ascii="Open Sans" w:hAnsi="Open Sans" w:cs="Open Sans"/>
+        </w:rPr>
+      </w:pPr>
+      <w:r>
+        <w:rPr>
+          <w:rFonts w:ascii="Open Sans" w:hAnsi="Open Sans" w:cs="Open Sans"/>
+        </w:rPr>
+        <w:t>What is it going to do??</w:t>
+      </w:r>
     </w:p>
     <w:p>
       <w:pPr>
@@ -386,19 +501,25 @@
         </w:rPr>
         <w:t xml:space="preserve">It starts </w:t>
       </w:r>
-      <w:proofErr w:type="spellStart"/>
-      <w:r>
-        <w:rPr>
-          <w:rFonts w:ascii="Roboto" w:hAnsi="Roboto"/>
-        </w:rPr>
-        <w:t>powershell</w:t>
-      </w:r>
-      <w:proofErr w:type="spellEnd"/>
-      <w:r>
-        <w:rPr>
-          <w:rFonts w:ascii="Roboto" w:hAnsi="Roboto"/>
-        </w:rPr>
-        <w:t xml:space="preserve">, and prepares to interface with </w:t>
+      <w:proofErr w:type="gramStart"/>
+      <w:r>
+        <w:rPr>
+          <w:rFonts w:ascii="Roboto" w:hAnsi="Roboto"/>
+        </w:rPr>
+        <w:t>PowerShell</w:t>
+      </w:r>
+      <w:r>
+        <w:rPr>
+          <w:rFonts w:ascii="Roboto" w:hAnsi="Roboto"/>
+        </w:rPr>
+        <w:t>, and</w:t>
+      </w:r>
+      <w:proofErr w:type="gramEnd"/>
+      <w:r>
+        <w:rPr>
+          <w:rFonts w:ascii="Roboto" w:hAnsi="Roboto"/>
+        </w:rPr>
+        <w:t xml:space="preserve"> prepares to interface with </w:t>
       </w:r>
       <w:proofErr w:type="spellStart"/>
       <w:r>
@@ -682,14 +803,12 @@
         </w:rPr>
         <w:t xml:space="preserve">Brings </w:t>
       </w:r>
-      <w:proofErr w:type="spellStart"/>
-      <w:r>
-        <w:rPr>
-          <w:rFonts w:ascii="Roboto" w:hAnsi="Roboto"/>
-        </w:rPr>
-        <w:t>Powershell</w:t>
-      </w:r>
-      <w:proofErr w:type="spellEnd"/>
+      <w:r>
+        <w:rPr>
+          <w:rFonts w:ascii="Roboto" w:hAnsi="Roboto"/>
+        </w:rPr>
+        <w:t>PowerShell</w:t>
+      </w:r>
       <w:r>
         <w:rPr>
           <w:rFonts w:ascii="Roboto" w:hAnsi="Roboto"/>
@@ -862,6 +981,7 @@
           <w:lang w:eastAsia="en-CA"/>
         </w:rPr>
       </w:pPr>
+      <w:proofErr w:type="gramStart"/>
       <w:r>
         <w:rPr>
           <w:rFonts w:ascii="Roboto" w:eastAsia="Times New Roman" w:hAnsi="Roboto" w:cs="Times New Roman"/>
@@ -873,6 +993,7 @@
         <w:t>./</w:t>
       </w:r>
       <w:proofErr w:type="spellStart"/>
+      <w:proofErr w:type="gramEnd"/>
       <w:r>
         <w:rPr>
           <w:rFonts w:ascii="Roboto" w:eastAsia="Times New Roman" w:hAnsi="Roboto" w:cs="Times New Roman"/>
@@ -1094,6 +1215,24 @@
         <w:pStyle w:val="ListParagraph"/>
         <w:numPr>
           <w:ilvl w:val="0"/>
+          <w:numId w:val="2"/>
+        </w:numPr>
+        <w:rPr>
+          <w:rFonts w:ascii="Roboto" w:hAnsi="Roboto"/>
+        </w:rPr>
+      </w:pPr>
+      <w:r>
+        <w:rPr>
+          <w:rFonts w:ascii="Roboto" w:hAnsi="Roboto"/>
+        </w:rPr>
+        <w:t xml:space="preserve">Program ends. </w:t>
+      </w:r>
+    </w:p>
+    <w:p>
+      <w:pPr>
+        <w:pStyle w:val="ListParagraph"/>
+        <w:numPr>
+          <w:ilvl w:val="0"/>
           <w:numId w:val="1"/>
         </w:numPr>
         <w:rPr>
@@ -1122,6 +1261,7 @@
         <w:rPr>
           <w:rFonts w:ascii="Roboto" w:hAnsi="Roboto"/>
         </w:rPr>
+        <w:lastRenderedPageBreak/>
         <w:t xml:space="preserve">Simply Starts PowerShell, types in commands to prevent errors. </w:t>
       </w:r>
     </w:p>
@@ -1277,7 +1417,47 @@
     </w:p>
     <w:p>
       <w:pPr>
-        <w:shd w:val="clear" w:color="auto" w:fill="1E1E1E"/>
+        <w:rPr>
+          <w:rFonts w:ascii="Roboto" w:eastAsia="Times New Roman" w:hAnsi="Roboto" w:cs="Times New Roman"/>
+          <w:color w:val="D4D4D4"/>
+          <w:sz w:val="21"/>
+          <w:szCs w:val="21"/>
+          <w:lang w:eastAsia="en-CA"/>
+        </w:rPr>
+      </w:pPr>
+    </w:p>
+    <w:p>
+      <w:pPr>
+        <w:pStyle w:val="Heading2"/>
+        <w:rPr>
+          <w:rFonts w:ascii="Open Sans" w:hAnsi="Open Sans" w:cs="Open Sans"/>
+          <w:color w:val="A8D08D" w:themeColor="accent6" w:themeTint="99"/>
+        </w:rPr>
+      </w:pPr>
+      <w:r>
+        <w:rPr>
+          <w:rFonts w:ascii="Open Sans" w:hAnsi="Open Sans" w:cs="Open Sans"/>
+          <w:color w:val="A8D08D" w:themeColor="accent6" w:themeTint="99"/>
+        </w:rPr>
+        <w:t>Options included:</w:t>
+      </w:r>
+    </w:p>
+    <w:p>
+      <w:pPr>
+        <w:pStyle w:val="Heading3"/>
+        <w:rPr>
+          <w:color w:val="A8D08D" w:themeColor="accent6" w:themeTint="99"/>
+        </w:rPr>
+      </w:pPr>
+      <w:r>
+        <w:rPr>
+          <w:color w:val="A8D08D" w:themeColor="accent6" w:themeTint="99"/>
+        </w:rPr>
+        <w:t>1:</w:t>
+      </w:r>
+    </w:p>
+    <w:p>
+      <w:pPr>
         <w:spacing w:line="285" w:lineRule="atLeast"/>
         <w:rPr>
           <w:rFonts w:ascii="Roboto" w:hAnsi="Roboto"/>
@@ -1298,7 +1478,6 @@
     </w:p>
     <w:p>
       <w:pPr>
-        <w:shd w:val="clear" w:color="auto" w:fill="1E1E1E"/>
         <w:spacing w:line="285" w:lineRule="atLeast"/>
         <w:rPr>
           <w:rFonts w:ascii="Roboto" w:eastAsia="Times New Roman" w:hAnsi="Roboto" w:cs="Times New Roman"/>
@@ -1359,6 +1538,7 @@
         <w:t>=</w:t>
       </w:r>
       <w:proofErr w:type="spellStart"/>
+      <w:proofErr w:type="gramStart"/>
       <w:r>
         <w:rPr>
           <w:rFonts w:ascii="Roboto" w:eastAsia="Times New Roman" w:hAnsi="Roboto" w:cs="Times New Roman"/>
@@ -1378,7 +1558,18 @@
           <w:szCs w:val="21"/>
           <w:lang w:eastAsia="en-CA"/>
         </w:rPr>
-        <w:t>{+}</w:t>
+        <w:t>{</w:t>
+      </w:r>
+      <w:proofErr w:type="gramEnd"/>
+      <w:r>
+        <w:rPr>
+          <w:rFonts w:ascii="Roboto" w:eastAsia="Times New Roman" w:hAnsi="Roboto" w:cs="Times New Roman"/>
+          <w:color w:val="D4D4D4"/>
+          <w:sz w:val="21"/>
+          <w:szCs w:val="21"/>
+          <w:lang w:eastAsia="en-CA"/>
+        </w:rPr>
+        <w:t>+}</w:t>
       </w:r>
       <w:proofErr w:type="spellStart"/>
       <w:r>
@@ -1435,7 +1626,6 @@
     </w:p>
     <w:p>
       <w:pPr>
-        <w:shd w:val="clear" w:color="auto" w:fill="1E1E1E"/>
         <w:spacing w:line="285" w:lineRule="atLeast"/>
         <w:rPr>
           <w:rFonts w:ascii="Roboto" w:hAnsi="Roboto"/>
@@ -1445,48 +1635,101 @@
         <w:rPr>
           <w:rFonts w:ascii="Roboto" w:hAnsi="Roboto"/>
         </w:rPr>
-        <w:lastRenderedPageBreak/>
-        <w:t xml:space="preserve">But if you had the shortcut mod already installed, it </w:t>
+        <w:t xml:space="preserve">But if you had the shortcut mod already installed, </w:t>
+      </w:r>
+      <w:proofErr w:type="gramStart"/>
+      <w:r>
+        <w:rPr>
+          <w:rFonts w:ascii="Roboto" w:hAnsi="Roboto"/>
+        </w:rPr>
+        <w:t>it</w:t>
+      </w:r>
+      <w:r>
+        <w:rPr>
+          <w:rFonts w:ascii="Roboto" w:hAnsi="Roboto"/>
+        </w:rPr>
+        <w:t xml:space="preserve"> </w:t>
+      </w:r>
+      <w:r>
+        <w:rPr>
+          <w:rFonts w:ascii="Roboto" w:hAnsi="Roboto"/>
+        </w:rPr>
+        <w:t xml:space="preserve"> takes</w:t>
+      </w:r>
+      <w:proofErr w:type="gramEnd"/>
+      <w:r>
+        <w:rPr>
+          <w:rFonts w:ascii="Roboto" w:hAnsi="Roboto"/>
+        </w:rPr>
+        <w:t xml:space="preserve"> your standard shortcuts anyways. This may be fixed, so </w:t>
+      </w:r>
+      <w:proofErr w:type="gramStart"/>
+      <w:r>
+        <w:rPr>
+          <w:rFonts w:ascii="Roboto" w:hAnsi="Roboto"/>
+        </w:rPr>
+        <w:t>I’m</w:t>
+      </w:r>
+      <w:proofErr w:type="gramEnd"/>
+      <w:r>
+        <w:rPr>
+          <w:rFonts w:ascii="Roboto" w:hAnsi="Roboto"/>
+        </w:rPr>
+        <w:t xml:space="preserve"> leaving it in there. </w:t>
+      </w:r>
+    </w:p>
+    <w:p>
+      <w:pPr>
+        <w:pStyle w:val="Heading3"/>
+        <w:rPr>
+          <w:color w:val="A8D08D" w:themeColor="accent6" w:themeTint="99"/>
+        </w:rPr>
+      </w:pPr>
+      <w:r>
+        <w:rPr>
+          <w:color w:val="A8D08D" w:themeColor="accent6" w:themeTint="99"/>
+        </w:rPr>
+        <w:t>2:</w:t>
+      </w:r>
+    </w:p>
+    <w:p>
+      <w:r>
+        <w:t xml:space="preserve">Change your screen resolution by changing </w:t>
       </w:r>
       <w:proofErr w:type="spellStart"/>
       <w:r>
-        <w:rPr>
-          <w:rFonts w:ascii="Roboto" w:hAnsi="Roboto"/>
-        </w:rPr>
-        <w:t>regardlessly</w:t>
+        <w:t>screenResolution</w:t>
       </w:r>
       <w:proofErr w:type="spellEnd"/>
       <w:r>
-        <w:rPr>
-          <w:rFonts w:ascii="Roboto" w:hAnsi="Roboto"/>
-        </w:rPr>
-        <w:t xml:space="preserve"> takes your standard shortcuts anyways. This may be fixed, so I’m leaving it in there. </w:t>
-      </w:r>
-    </w:p>
-    <w:p>
-      <w:pPr>
-        <w:rPr>
-          <w:rFonts w:ascii="Roboto" w:hAnsi="Roboto"/>
-        </w:rPr>
-      </w:pPr>
-    </w:p>
-    <w:p>
-      <w:pPr>
-        <w:rPr>
-          <w:rFonts w:ascii="Roboto" w:hAnsi="Roboto"/>
-        </w:rPr>
-      </w:pPr>
-      <w:r>
-        <w:rPr>
-          <w:rFonts w:ascii="Roboto" w:hAnsi="Roboto"/>
-        </w:rPr>
-        <w:t xml:space="preserve">At the end of the file is a variable that allows you to choose and expand endings. This way, many options can be added, without it being all the way at the bottom. </w:t>
-      </w:r>
-      <w:r>
-        <w:rPr>
-          <w:rFonts w:ascii="Roboto" w:hAnsi="Roboto"/>
-        </w:rPr>
-        <w:t xml:space="preserve">This can also be easily changed just with numbers added from configs. </w:t>
+        <w:t>=YOURRESULUTION</w:t>
+      </w:r>
+    </w:p>
+    <w:p>
+      <w:pPr>
+        <w:pStyle w:val="Heading3"/>
+        <w:rPr>
+          <w:color w:val="A8D08D" w:themeColor="accent6" w:themeTint="99"/>
+        </w:rPr>
+      </w:pPr>
+      <w:r>
+        <w:rPr>
+          <w:color w:val="A8D08D" w:themeColor="accent6" w:themeTint="99"/>
+        </w:rPr>
+        <w:t>3:</w:t>
+      </w:r>
+    </w:p>
+    <w:p>
+      <w:pPr>
+        <w:rPr>
+          <w:rFonts w:ascii="Roboto" w:hAnsi="Roboto"/>
+        </w:rPr>
+      </w:pPr>
+      <w:r>
+        <w:rPr>
+          <w:rFonts w:ascii="Roboto" w:hAnsi="Roboto"/>
+        </w:rPr>
+        <w:t xml:space="preserve"> </w:t>
       </w:r>
     </w:p>
     <w:sectPr>
@@ -2229,6 +2472,71 @@
     <w:name w:val="Normal"/>
     <w:qFormat/>
   </w:style>
+  <w:style w:type="paragraph" w:styleId="Heading1">
+    <w:name w:val="heading 1"/>
+    <w:basedOn w:val="Normal"/>
+    <w:next w:val="Normal"/>
+    <w:link w:val="Heading1Char"/>
+    <w:uiPriority w:val="9"/>
+    <w:qFormat/>
+    <w:rsid w:val="0064465E"/>
+    <w:pPr>
+      <w:keepNext/>
+      <w:keepLines/>
+      <w:spacing w:before="240" w:after="0"/>
+      <w:outlineLvl w:val="0"/>
+    </w:pPr>
+    <w:rPr>
+      <w:rFonts w:asciiTheme="majorHAnsi" w:eastAsiaTheme="majorEastAsia" w:hAnsiTheme="majorHAnsi" w:cstheme="majorBidi"/>
+      <w:color w:val="A8D08D" w:themeColor="accent6" w:themeTint="99"/>
+      <w:sz w:val="32"/>
+      <w:szCs w:val="32"/>
+    </w:rPr>
+  </w:style>
+  <w:style w:type="paragraph" w:styleId="Heading2">
+    <w:name w:val="heading 2"/>
+    <w:basedOn w:val="Normal"/>
+    <w:next w:val="Normal"/>
+    <w:link w:val="Heading2Char"/>
+    <w:uiPriority w:val="9"/>
+    <w:unhideWhenUsed/>
+    <w:qFormat/>
+    <w:rsid w:val="005A586A"/>
+    <w:pPr>
+      <w:keepNext/>
+      <w:keepLines/>
+      <w:spacing w:before="40" w:after="0"/>
+      <w:outlineLvl w:val="1"/>
+    </w:pPr>
+    <w:rPr>
+      <w:rFonts w:asciiTheme="majorHAnsi" w:eastAsiaTheme="majorEastAsia" w:hAnsiTheme="majorHAnsi" w:cstheme="majorBidi"/>
+      <w:color w:val="2F5496" w:themeColor="accent1" w:themeShade="BF"/>
+      <w:sz w:val="26"/>
+      <w:szCs w:val="26"/>
+    </w:rPr>
+  </w:style>
+  <w:style w:type="paragraph" w:styleId="Heading3">
+    <w:name w:val="heading 3"/>
+    <w:basedOn w:val="Normal"/>
+    <w:next w:val="Normal"/>
+    <w:link w:val="Heading3Char"/>
+    <w:uiPriority w:val="9"/>
+    <w:unhideWhenUsed/>
+    <w:qFormat/>
+    <w:rsid w:val="005A586A"/>
+    <w:pPr>
+      <w:keepNext/>
+      <w:keepLines/>
+      <w:spacing w:before="40" w:after="0"/>
+      <w:outlineLvl w:val="2"/>
+    </w:pPr>
+    <w:rPr>
+      <w:rFonts w:asciiTheme="majorHAnsi" w:eastAsiaTheme="majorEastAsia" w:hAnsiTheme="majorHAnsi" w:cstheme="majorBidi"/>
+      <w:color w:val="1F3763" w:themeColor="accent1" w:themeShade="7F"/>
+      <w:sz w:val="24"/>
+      <w:szCs w:val="24"/>
+    </w:rPr>
+  </w:style>
   <w:style w:type="character" w:default="1" w:styleId="DefaultParagraphFont">
     <w:name w:val="Default Paragraph Font"/>
     <w:uiPriority w:val="1"/>
@@ -2266,6 +2574,45 @@
       <w:ind w:left="720"/>
       <w:contextualSpacing/>
     </w:pPr>
+  </w:style>
+  <w:style w:type="character" w:customStyle="1" w:styleId="Heading1Char">
+    <w:name w:val="Heading 1 Char"/>
+    <w:basedOn w:val="DefaultParagraphFont"/>
+    <w:link w:val="Heading1"/>
+    <w:uiPriority w:val="9"/>
+    <w:rsid w:val="0064465E"/>
+    <w:rPr>
+      <w:rFonts w:asciiTheme="majorHAnsi" w:eastAsiaTheme="majorEastAsia" w:hAnsiTheme="majorHAnsi" w:cstheme="majorBidi"/>
+      <w:color w:val="A8D08D" w:themeColor="accent6" w:themeTint="99"/>
+      <w:sz w:val="32"/>
+      <w:szCs w:val="32"/>
+    </w:rPr>
+  </w:style>
+  <w:style w:type="character" w:customStyle="1" w:styleId="Heading2Char">
+    <w:name w:val="Heading 2 Char"/>
+    <w:basedOn w:val="DefaultParagraphFont"/>
+    <w:link w:val="Heading2"/>
+    <w:uiPriority w:val="9"/>
+    <w:rsid w:val="005A586A"/>
+    <w:rPr>
+      <w:rFonts w:asciiTheme="majorHAnsi" w:eastAsiaTheme="majorEastAsia" w:hAnsiTheme="majorHAnsi" w:cstheme="majorBidi"/>
+      <w:color w:val="2F5496" w:themeColor="accent1" w:themeShade="BF"/>
+      <w:sz w:val="26"/>
+      <w:szCs w:val="26"/>
+    </w:rPr>
+  </w:style>
+  <w:style w:type="character" w:customStyle="1" w:styleId="Heading3Char">
+    <w:name w:val="Heading 3 Char"/>
+    <w:basedOn w:val="DefaultParagraphFont"/>
+    <w:link w:val="Heading3"/>
+    <w:uiPriority w:val="9"/>
+    <w:rsid w:val="005A586A"/>
+    <w:rPr>
+      <w:rFonts w:asciiTheme="majorHAnsi" w:eastAsiaTheme="majorEastAsia" w:hAnsiTheme="majorHAnsi" w:cstheme="majorBidi"/>
+      <w:color w:val="1F3763" w:themeColor="accent1" w:themeShade="7F"/>
+      <w:sz w:val="24"/>
+      <w:szCs w:val="24"/>
+    </w:rPr>
   </w:style>
 </w:styles>
 </file>

</xml_diff>

<commit_message>
Corrected & removed Bulk of header comment.
Since issues and improvements are handled by github.
</commit_message>
<xml_diff>
--- a/What Does it do (The Githelp File).docx
+++ b/What Does it do (The Githelp File).docx
@@ -151,7 +151,21 @@
         <w:rPr>
           <w:rFonts w:ascii="Roboto" w:hAnsi="Roboto"/>
         </w:rPr>
-        <w:t xml:space="preserve"> To terminate script</w:t>
+        <w:t xml:space="preserve"> </w:t>
+      </w:r>
+      <w:proofErr w:type="gramStart"/>
+      <w:r>
+        <w:rPr>
+          <w:rFonts w:ascii="Roboto" w:hAnsi="Roboto"/>
+        </w:rPr>
+        <w:t>To</w:t>
+      </w:r>
+      <w:proofErr w:type="gramEnd"/>
+      <w:r>
+        <w:rPr>
+          <w:rFonts w:ascii="Roboto" w:hAnsi="Roboto"/>
+        </w:rPr>
+        <w:t xml:space="preserve"> terminate script</w:t>
       </w:r>
       <w:r>
         <w:rPr>
@@ -170,7 +184,35 @@
         <w:rPr>
           <w:rFonts w:ascii="Roboto" w:hAnsi="Roboto"/>
         </w:rPr>
-        <w:t xml:space="preserve">This will trigger Avast anti-virus. Idk about others but, for this script to work you’ve got to add an exclusion. If you are suspicious, there are no malicious attempts in this script. You can even read what’s it going to do to the computer. </w:t>
+        <w:t xml:space="preserve">This will trigger Avast anti-virus. Idk about others but, for this script to work </w:t>
+      </w:r>
+      <w:proofErr w:type="gramStart"/>
+      <w:r>
+        <w:rPr>
+          <w:rFonts w:ascii="Roboto" w:hAnsi="Roboto"/>
+        </w:rPr>
+        <w:t>you’ve</w:t>
+      </w:r>
+      <w:proofErr w:type="gramEnd"/>
+      <w:r>
+        <w:rPr>
+          <w:rFonts w:ascii="Roboto" w:hAnsi="Roboto"/>
+        </w:rPr>
+        <w:t xml:space="preserve"> got to add an exclusion. If you are suspicious, there are no malicious attempts in this script. You can even read </w:t>
+      </w:r>
+      <w:proofErr w:type="gramStart"/>
+      <w:r>
+        <w:rPr>
+          <w:rFonts w:ascii="Roboto" w:hAnsi="Roboto"/>
+        </w:rPr>
+        <w:t>what’s</w:t>
+      </w:r>
+      <w:proofErr w:type="gramEnd"/>
+      <w:r>
+        <w:rPr>
+          <w:rFonts w:ascii="Roboto" w:hAnsi="Roboto"/>
+        </w:rPr>
+        <w:t xml:space="preserve"> it going to do to the computer. </w:t>
       </w:r>
     </w:p>
     <w:p>
@@ -326,12 +368,85 @@
     </w:p>
     <w:p>
       <w:pPr>
-        <w:pStyle w:val="ListParagraph"/>
-        <w:ind w:left="2160"/>
-        <w:rPr>
-          <w:rFonts w:ascii="Roboto" w:hAnsi="Roboto"/>
-        </w:rPr>
-      </w:pPr>
+        <w:rPr>
+          <w:rFonts w:ascii="Roboto" w:hAnsi="Roboto"/>
+        </w:rPr>
+      </w:pPr>
+      <w:r>
+        <w:rPr>
+          <w:rFonts w:ascii="Roboto" w:hAnsi="Roboto"/>
+        </w:rPr>
+        <w:t>Recommended:</w:t>
+      </w:r>
+    </w:p>
+    <w:p>
+      <w:pPr>
+        <w:rPr>
+          <w:rFonts w:ascii="Roboto" w:hAnsi="Roboto"/>
+        </w:rPr>
+      </w:pPr>
+      <w:r>
+        <w:rPr>
+          <w:rFonts w:ascii="Roboto" w:hAnsi="Roboto"/>
+        </w:rPr>
+        <w:t xml:space="preserve">Add </w:t>
+      </w:r>
+      <w:proofErr w:type="spellStart"/>
+      <w:r>
+        <w:rPr>
+          <w:rFonts w:ascii="Roboto" w:hAnsi="Roboto"/>
+        </w:rPr>
+        <w:t>scrcpy</w:t>
+      </w:r>
+      <w:proofErr w:type="spellEnd"/>
+      <w:r>
+        <w:rPr>
+          <w:rFonts w:ascii="Roboto" w:hAnsi="Roboto"/>
+        </w:rPr>
+        <w:t xml:space="preserve"> to your </w:t>
+      </w:r>
+      <w:proofErr w:type="spellStart"/>
+      <w:r>
+        <w:rPr>
+          <w:rFonts w:ascii="Roboto" w:hAnsi="Roboto"/>
+        </w:rPr>
+        <w:t>startup</w:t>
+      </w:r>
+      <w:proofErr w:type="spellEnd"/>
+      <w:r>
+        <w:rPr>
+          <w:rFonts w:ascii="Roboto" w:hAnsi="Roboto"/>
+        </w:rPr>
+        <w:t xml:space="preserve"> shortcuts. This way, you can start up </w:t>
+      </w:r>
+      <w:proofErr w:type="spellStart"/>
+      <w:r>
+        <w:rPr>
+          <w:rFonts w:ascii="Roboto" w:hAnsi="Roboto"/>
+        </w:rPr>
+        <w:t>scrcpy</w:t>
+      </w:r>
+      <w:proofErr w:type="spellEnd"/>
+      <w:r>
+        <w:rPr>
+          <w:rFonts w:ascii="Roboto" w:hAnsi="Roboto"/>
+        </w:rPr>
+        <w:t xml:space="preserve"> with ease. You can name the shortcut whatever you would like. Mario675 named his scrappy.</w:t>
+      </w:r>
+    </w:p>
+    <w:p>
+      <w:pPr>
+        <w:pStyle w:val="Heading1"/>
+        <w:rPr>
+          <w:rFonts w:ascii="Open Sans" w:hAnsi="Open Sans" w:cs="Open Sans"/>
+        </w:rPr>
+      </w:pPr>
+      <w:r>
+        <w:rPr>
+          <w:rFonts w:ascii="Open Sans" w:hAnsi="Open Sans" w:cs="Open Sans"/>
+        </w:rPr>
+        <w:t>What is it going to do??</w:t>
+      </w:r>
     </w:p>
     <w:p>
       <w:pPr>
@@ -386,19 +501,25 @@
         </w:rPr>
         <w:t xml:space="preserve">It starts </w:t>
       </w:r>
-      <w:proofErr w:type="spellStart"/>
-      <w:r>
-        <w:rPr>
-          <w:rFonts w:ascii="Roboto" w:hAnsi="Roboto"/>
-        </w:rPr>
-        <w:t>powershell</w:t>
-      </w:r>
-      <w:proofErr w:type="spellEnd"/>
-      <w:r>
-        <w:rPr>
-          <w:rFonts w:ascii="Roboto" w:hAnsi="Roboto"/>
-        </w:rPr>
-        <w:t xml:space="preserve">, and prepares to interface with </w:t>
+      <w:proofErr w:type="gramStart"/>
+      <w:r>
+        <w:rPr>
+          <w:rFonts w:ascii="Roboto" w:hAnsi="Roboto"/>
+        </w:rPr>
+        <w:t>PowerShell</w:t>
+      </w:r>
+      <w:r>
+        <w:rPr>
+          <w:rFonts w:ascii="Roboto" w:hAnsi="Roboto"/>
+        </w:rPr>
+        <w:t>, and</w:t>
+      </w:r>
+      <w:proofErr w:type="gramEnd"/>
+      <w:r>
+        <w:rPr>
+          <w:rFonts w:ascii="Roboto" w:hAnsi="Roboto"/>
+        </w:rPr>
+        <w:t xml:space="preserve"> prepares to interface with </w:t>
       </w:r>
       <w:proofErr w:type="spellStart"/>
       <w:r>
@@ -682,14 +803,12 @@
         </w:rPr>
         <w:t xml:space="preserve">Brings </w:t>
       </w:r>
-      <w:proofErr w:type="spellStart"/>
-      <w:r>
-        <w:rPr>
-          <w:rFonts w:ascii="Roboto" w:hAnsi="Roboto"/>
-        </w:rPr>
-        <w:t>Powershell</w:t>
-      </w:r>
-      <w:proofErr w:type="spellEnd"/>
+      <w:r>
+        <w:rPr>
+          <w:rFonts w:ascii="Roboto" w:hAnsi="Roboto"/>
+        </w:rPr>
+        <w:t>PowerShell</w:t>
+      </w:r>
       <w:r>
         <w:rPr>
           <w:rFonts w:ascii="Roboto" w:hAnsi="Roboto"/>
@@ -862,6 +981,7 @@
           <w:lang w:eastAsia="en-CA"/>
         </w:rPr>
       </w:pPr>
+      <w:proofErr w:type="gramStart"/>
       <w:r>
         <w:rPr>
           <w:rFonts w:ascii="Roboto" w:eastAsia="Times New Roman" w:hAnsi="Roboto" w:cs="Times New Roman"/>
@@ -873,6 +993,7 @@
         <w:t>./</w:t>
       </w:r>
       <w:proofErr w:type="spellStart"/>
+      <w:proofErr w:type="gramEnd"/>
       <w:r>
         <w:rPr>
           <w:rFonts w:ascii="Roboto" w:eastAsia="Times New Roman" w:hAnsi="Roboto" w:cs="Times New Roman"/>
@@ -1094,6 +1215,24 @@
         <w:pStyle w:val="ListParagraph"/>
         <w:numPr>
           <w:ilvl w:val="0"/>
+          <w:numId w:val="2"/>
+        </w:numPr>
+        <w:rPr>
+          <w:rFonts w:ascii="Roboto" w:hAnsi="Roboto"/>
+        </w:rPr>
+      </w:pPr>
+      <w:r>
+        <w:rPr>
+          <w:rFonts w:ascii="Roboto" w:hAnsi="Roboto"/>
+        </w:rPr>
+        <w:t xml:space="preserve">Program ends. </w:t>
+      </w:r>
+    </w:p>
+    <w:p>
+      <w:pPr>
+        <w:pStyle w:val="ListParagraph"/>
+        <w:numPr>
+          <w:ilvl w:val="0"/>
           <w:numId w:val="1"/>
         </w:numPr>
         <w:rPr>
@@ -1122,6 +1261,7 @@
         <w:rPr>
           <w:rFonts w:ascii="Roboto" w:hAnsi="Roboto"/>
         </w:rPr>
+        <w:lastRenderedPageBreak/>
         <w:t xml:space="preserve">Simply Starts PowerShell, types in commands to prevent errors. </w:t>
       </w:r>
     </w:p>
@@ -1277,7 +1417,47 @@
     </w:p>
     <w:p>
       <w:pPr>
-        <w:shd w:val="clear" w:color="auto" w:fill="1E1E1E"/>
+        <w:rPr>
+          <w:rFonts w:ascii="Roboto" w:eastAsia="Times New Roman" w:hAnsi="Roboto" w:cs="Times New Roman"/>
+          <w:color w:val="D4D4D4"/>
+          <w:sz w:val="21"/>
+          <w:szCs w:val="21"/>
+          <w:lang w:eastAsia="en-CA"/>
+        </w:rPr>
+      </w:pPr>
+    </w:p>
+    <w:p>
+      <w:pPr>
+        <w:pStyle w:val="Heading2"/>
+        <w:rPr>
+          <w:rFonts w:ascii="Open Sans" w:hAnsi="Open Sans" w:cs="Open Sans"/>
+          <w:color w:val="A8D08D" w:themeColor="accent6" w:themeTint="99"/>
+        </w:rPr>
+      </w:pPr>
+      <w:r>
+        <w:rPr>
+          <w:rFonts w:ascii="Open Sans" w:hAnsi="Open Sans" w:cs="Open Sans"/>
+          <w:color w:val="A8D08D" w:themeColor="accent6" w:themeTint="99"/>
+        </w:rPr>
+        <w:t>Options included:</w:t>
+      </w:r>
+    </w:p>
+    <w:p>
+      <w:pPr>
+        <w:pStyle w:val="Heading3"/>
+        <w:rPr>
+          <w:color w:val="A8D08D" w:themeColor="accent6" w:themeTint="99"/>
+        </w:rPr>
+      </w:pPr>
+      <w:r>
+        <w:rPr>
+          <w:color w:val="A8D08D" w:themeColor="accent6" w:themeTint="99"/>
+        </w:rPr>
+        <w:t>1:</w:t>
+      </w:r>
+    </w:p>
+    <w:p>
+      <w:pPr>
         <w:spacing w:line="285" w:lineRule="atLeast"/>
         <w:rPr>
           <w:rFonts w:ascii="Roboto" w:hAnsi="Roboto"/>
@@ -1298,7 +1478,6 @@
     </w:p>
     <w:p>
       <w:pPr>
-        <w:shd w:val="clear" w:color="auto" w:fill="1E1E1E"/>
         <w:spacing w:line="285" w:lineRule="atLeast"/>
         <w:rPr>
           <w:rFonts w:ascii="Roboto" w:eastAsia="Times New Roman" w:hAnsi="Roboto" w:cs="Times New Roman"/>
@@ -1359,6 +1538,7 @@
         <w:t>=</w:t>
       </w:r>
       <w:proofErr w:type="spellStart"/>
+      <w:proofErr w:type="gramStart"/>
       <w:r>
         <w:rPr>
           <w:rFonts w:ascii="Roboto" w:eastAsia="Times New Roman" w:hAnsi="Roboto" w:cs="Times New Roman"/>
@@ -1378,7 +1558,18 @@
           <w:szCs w:val="21"/>
           <w:lang w:eastAsia="en-CA"/>
         </w:rPr>
-        <w:t>{+}</w:t>
+        <w:t>{</w:t>
+      </w:r>
+      <w:proofErr w:type="gramEnd"/>
+      <w:r>
+        <w:rPr>
+          <w:rFonts w:ascii="Roboto" w:eastAsia="Times New Roman" w:hAnsi="Roboto" w:cs="Times New Roman"/>
+          <w:color w:val="D4D4D4"/>
+          <w:sz w:val="21"/>
+          <w:szCs w:val="21"/>
+          <w:lang w:eastAsia="en-CA"/>
+        </w:rPr>
+        <w:t>+}</w:t>
       </w:r>
       <w:proofErr w:type="spellStart"/>
       <w:r>
@@ -1435,7 +1626,6 @@
     </w:p>
     <w:p>
       <w:pPr>
-        <w:shd w:val="clear" w:color="auto" w:fill="1E1E1E"/>
         <w:spacing w:line="285" w:lineRule="atLeast"/>
         <w:rPr>
           <w:rFonts w:ascii="Roboto" w:hAnsi="Roboto"/>
@@ -1445,48 +1635,101 @@
         <w:rPr>
           <w:rFonts w:ascii="Roboto" w:hAnsi="Roboto"/>
         </w:rPr>
-        <w:lastRenderedPageBreak/>
-        <w:t xml:space="preserve">But if you had the shortcut mod already installed, it </w:t>
+        <w:t xml:space="preserve">But if you had the shortcut mod already installed, </w:t>
+      </w:r>
+      <w:proofErr w:type="gramStart"/>
+      <w:r>
+        <w:rPr>
+          <w:rFonts w:ascii="Roboto" w:hAnsi="Roboto"/>
+        </w:rPr>
+        <w:t>it</w:t>
+      </w:r>
+      <w:r>
+        <w:rPr>
+          <w:rFonts w:ascii="Roboto" w:hAnsi="Roboto"/>
+        </w:rPr>
+        <w:t xml:space="preserve"> </w:t>
+      </w:r>
+      <w:r>
+        <w:rPr>
+          <w:rFonts w:ascii="Roboto" w:hAnsi="Roboto"/>
+        </w:rPr>
+        <w:t xml:space="preserve"> takes</w:t>
+      </w:r>
+      <w:proofErr w:type="gramEnd"/>
+      <w:r>
+        <w:rPr>
+          <w:rFonts w:ascii="Roboto" w:hAnsi="Roboto"/>
+        </w:rPr>
+        <w:t xml:space="preserve"> your standard shortcuts anyways. This may be fixed, so </w:t>
+      </w:r>
+      <w:proofErr w:type="gramStart"/>
+      <w:r>
+        <w:rPr>
+          <w:rFonts w:ascii="Roboto" w:hAnsi="Roboto"/>
+        </w:rPr>
+        <w:t>I’m</w:t>
+      </w:r>
+      <w:proofErr w:type="gramEnd"/>
+      <w:r>
+        <w:rPr>
+          <w:rFonts w:ascii="Roboto" w:hAnsi="Roboto"/>
+        </w:rPr>
+        <w:t xml:space="preserve"> leaving it in there. </w:t>
+      </w:r>
+    </w:p>
+    <w:p>
+      <w:pPr>
+        <w:pStyle w:val="Heading3"/>
+        <w:rPr>
+          <w:color w:val="A8D08D" w:themeColor="accent6" w:themeTint="99"/>
+        </w:rPr>
+      </w:pPr>
+      <w:r>
+        <w:rPr>
+          <w:color w:val="A8D08D" w:themeColor="accent6" w:themeTint="99"/>
+        </w:rPr>
+        <w:t>2:</w:t>
+      </w:r>
+    </w:p>
+    <w:p>
+      <w:r>
+        <w:t xml:space="preserve">Change your screen resolution by changing </w:t>
       </w:r>
       <w:proofErr w:type="spellStart"/>
       <w:r>
-        <w:rPr>
-          <w:rFonts w:ascii="Roboto" w:hAnsi="Roboto"/>
-        </w:rPr>
-        <w:t>regardlessly</w:t>
+        <w:t>screenResolution</w:t>
       </w:r>
       <w:proofErr w:type="spellEnd"/>
       <w:r>
-        <w:rPr>
-          <w:rFonts w:ascii="Roboto" w:hAnsi="Roboto"/>
-        </w:rPr>
-        <w:t xml:space="preserve"> takes your standard shortcuts anyways. This may be fixed, so I’m leaving it in there. </w:t>
-      </w:r>
-    </w:p>
-    <w:p>
-      <w:pPr>
-        <w:rPr>
-          <w:rFonts w:ascii="Roboto" w:hAnsi="Roboto"/>
-        </w:rPr>
-      </w:pPr>
-    </w:p>
-    <w:p>
-      <w:pPr>
-        <w:rPr>
-          <w:rFonts w:ascii="Roboto" w:hAnsi="Roboto"/>
-        </w:rPr>
-      </w:pPr>
-      <w:r>
-        <w:rPr>
-          <w:rFonts w:ascii="Roboto" w:hAnsi="Roboto"/>
-        </w:rPr>
-        <w:t xml:space="preserve">At the end of the file is a variable that allows you to choose and expand endings. This way, many options can be added, without it being all the way at the bottom. </w:t>
-      </w:r>
-      <w:r>
-        <w:rPr>
-          <w:rFonts w:ascii="Roboto" w:hAnsi="Roboto"/>
-        </w:rPr>
-        <w:t xml:space="preserve">This can also be easily changed just with numbers added from configs. </w:t>
+        <w:t>=YOURRESULUTION</w:t>
+      </w:r>
+    </w:p>
+    <w:p>
+      <w:pPr>
+        <w:pStyle w:val="Heading3"/>
+        <w:rPr>
+          <w:color w:val="A8D08D" w:themeColor="accent6" w:themeTint="99"/>
+        </w:rPr>
+      </w:pPr>
+      <w:r>
+        <w:rPr>
+          <w:color w:val="A8D08D" w:themeColor="accent6" w:themeTint="99"/>
+        </w:rPr>
+        <w:t>3:</w:t>
+      </w:r>
+    </w:p>
+    <w:p>
+      <w:pPr>
+        <w:rPr>
+          <w:rFonts w:ascii="Roboto" w:hAnsi="Roboto"/>
+        </w:rPr>
+      </w:pPr>
+      <w:r>
+        <w:rPr>
+          <w:rFonts w:ascii="Roboto" w:hAnsi="Roboto"/>
+        </w:rPr>
+        <w:t xml:space="preserve"> </w:t>
       </w:r>
     </w:p>
     <w:sectPr>
@@ -2229,6 +2472,71 @@
     <w:name w:val="Normal"/>
     <w:qFormat/>
   </w:style>
+  <w:style w:type="paragraph" w:styleId="Heading1">
+    <w:name w:val="heading 1"/>
+    <w:basedOn w:val="Normal"/>
+    <w:next w:val="Normal"/>
+    <w:link w:val="Heading1Char"/>
+    <w:uiPriority w:val="9"/>
+    <w:qFormat/>
+    <w:rsid w:val="0064465E"/>
+    <w:pPr>
+      <w:keepNext/>
+      <w:keepLines/>
+      <w:spacing w:before="240" w:after="0"/>
+      <w:outlineLvl w:val="0"/>
+    </w:pPr>
+    <w:rPr>
+      <w:rFonts w:asciiTheme="majorHAnsi" w:eastAsiaTheme="majorEastAsia" w:hAnsiTheme="majorHAnsi" w:cstheme="majorBidi"/>
+      <w:color w:val="A8D08D" w:themeColor="accent6" w:themeTint="99"/>
+      <w:sz w:val="32"/>
+      <w:szCs w:val="32"/>
+    </w:rPr>
+  </w:style>
+  <w:style w:type="paragraph" w:styleId="Heading2">
+    <w:name w:val="heading 2"/>
+    <w:basedOn w:val="Normal"/>
+    <w:next w:val="Normal"/>
+    <w:link w:val="Heading2Char"/>
+    <w:uiPriority w:val="9"/>
+    <w:unhideWhenUsed/>
+    <w:qFormat/>
+    <w:rsid w:val="005A586A"/>
+    <w:pPr>
+      <w:keepNext/>
+      <w:keepLines/>
+      <w:spacing w:before="40" w:after="0"/>
+      <w:outlineLvl w:val="1"/>
+    </w:pPr>
+    <w:rPr>
+      <w:rFonts w:asciiTheme="majorHAnsi" w:eastAsiaTheme="majorEastAsia" w:hAnsiTheme="majorHAnsi" w:cstheme="majorBidi"/>
+      <w:color w:val="2F5496" w:themeColor="accent1" w:themeShade="BF"/>
+      <w:sz w:val="26"/>
+      <w:szCs w:val="26"/>
+    </w:rPr>
+  </w:style>
+  <w:style w:type="paragraph" w:styleId="Heading3">
+    <w:name w:val="heading 3"/>
+    <w:basedOn w:val="Normal"/>
+    <w:next w:val="Normal"/>
+    <w:link w:val="Heading3Char"/>
+    <w:uiPriority w:val="9"/>
+    <w:unhideWhenUsed/>
+    <w:qFormat/>
+    <w:rsid w:val="005A586A"/>
+    <w:pPr>
+      <w:keepNext/>
+      <w:keepLines/>
+      <w:spacing w:before="40" w:after="0"/>
+      <w:outlineLvl w:val="2"/>
+    </w:pPr>
+    <w:rPr>
+      <w:rFonts w:asciiTheme="majorHAnsi" w:eastAsiaTheme="majorEastAsia" w:hAnsiTheme="majorHAnsi" w:cstheme="majorBidi"/>
+      <w:color w:val="1F3763" w:themeColor="accent1" w:themeShade="7F"/>
+      <w:sz w:val="24"/>
+      <w:szCs w:val="24"/>
+    </w:rPr>
+  </w:style>
   <w:style w:type="character" w:default="1" w:styleId="DefaultParagraphFont">
     <w:name w:val="Default Paragraph Font"/>
     <w:uiPriority w:val="1"/>
@@ -2266,6 +2574,45 @@
       <w:ind w:left="720"/>
       <w:contextualSpacing/>
     </w:pPr>
+  </w:style>
+  <w:style w:type="character" w:customStyle="1" w:styleId="Heading1Char">
+    <w:name w:val="Heading 1 Char"/>
+    <w:basedOn w:val="DefaultParagraphFont"/>
+    <w:link w:val="Heading1"/>
+    <w:uiPriority w:val="9"/>
+    <w:rsid w:val="0064465E"/>
+    <w:rPr>
+      <w:rFonts w:asciiTheme="majorHAnsi" w:eastAsiaTheme="majorEastAsia" w:hAnsiTheme="majorHAnsi" w:cstheme="majorBidi"/>
+      <w:color w:val="A8D08D" w:themeColor="accent6" w:themeTint="99"/>
+      <w:sz w:val="32"/>
+      <w:szCs w:val="32"/>
+    </w:rPr>
+  </w:style>
+  <w:style w:type="character" w:customStyle="1" w:styleId="Heading2Char">
+    <w:name w:val="Heading 2 Char"/>
+    <w:basedOn w:val="DefaultParagraphFont"/>
+    <w:link w:val="Heading2"/>
+    <w:uiPriority w:val="9"/>
+    <w:rsid w:val="005A586A"/>
+    <w:rPr>
+      <w:rFonts w:asciiTheme="majorHAnsi" w:eastAsiaTheme="majorEastAsia" w:hAnsiTheme="majorHAnsi" w:cstheme="majorBidi"/>
+      <w:color w:val="2F5496" w:themeColor="accent1" w:themeShade="BF"/>
+      <w:sz w:val="26"/>
+      <w:szCs w:val="26"/>
+    </w:rPr>
+  </w:style>
+  <w:style w:type="character" w:customStyle="1" w:styleId="Heading3Char">
+    <w:name w:val="Heading 3 Char"/>
+    <w:basedOn w:val="DefaultParagraphFont"/>
+    <w:link w:val="Heading3"/>
+    <w:uiPriority w:val="9"/>
+    <w:rsid w:val="005A586A"/>
+    <w:rPr>
+      <w:rFonts w:asciiTheme="majorHAnsi" w:eastAsiaTheme="majorEastAsia" w:hAnsiTheme="majorHAnsi" w:cstheme="majorBidi"/>
+      <w:color w:val="1F3763" w:themeColor="accent1" w:themeShade="7F"/>
+      <w:sz w:val="24"/>
+      <w:szCs w:val="24"/>
+    </w:rPr>
   </w:style>
 </w:styles>
 </file>

</xml_diff>

<commit_message>
Made improvements to help file.
</commit_message>
<xml_diff>
--- a/What Does it do (The Githelp File).docx
+++ b/What Does it do (The Githelp File).docx
@@ -212,7 +212,13 @@
         <w:rPr>
           <w:rFonts w:ascii="Roboto" w:hAnsi="Roboto"/>
         </w:rPr>
-        <w:t xml:space="preserve"> it going to do to the computer. </w:t>
+        <w:t xml:space="preserve"> it going to do to the computer</w:t>
+      </w:r>
+      <w:r>
+        <w:rPr>
+          <w:rFonts w:ascii="Roboto" w:hAnsi="Roboto"/>
+        </w:rPr>
+        <w:t xml:space="preserve">, via the source code. </w:t>
       </w:r>
     </w:p>
     <w:p>
@@ -447,6 +453,12 @@
         </w:rPr>
         <w:t>What is it going to do??</w:t>
       </w:r>
+      <w:r>
+        <w:rPr>
+          <w:rFonts w:ascii="Open Sans" w:hAnsi="Open Sans" w:cs="Open Sans"/>
+        </w:rPr>
+        <w:t xml:space="preserve"> </w:t>
+      </w:r>
     </w:p>
     <w:p>
       <w:pPr>
@@ -540,6 +552,56 @@
       <w:pPr>
         <w:pStyle w:val="ListParagraph"/>
         <w:numPr>
+          <w:ilvl w:val="1"/>
+          <w:numId w:val="2"/>
+        </w:numPr>
+        <w:rPr>
+          <w:rFonts w:ascii="Roboto" w:hAnsi="Roboto"/>
+        </w:rPr>
+      </w:pPr>
+      <w:r>
+        <w:rPr>
+          <w:rFonts w:ascii="Roboto" w:hAnsi="Roboto"/>
+        </w:rPr>
+        <w:t>By “prepare” that means it will:</w:t>
+      </w:r>
+    </w:p>
+    <w:p>
+      <w:pPr>
+        <w:pStyle w:val="ListParagraph"/>
+        <w:numPr>
+          <w:ilvl w:val="2"/>
+          <w:numId w:val="2"/>
+        </w:numPr>
+        <w:rPr>
+          <w:rFonts w:ascii="Roboto" w:hAnsi="Roboto"/>
+        </w:rPr>
+      </w:pPr>
+      <w:r>
+        <w:rPr>
+          <w:rFonts w:ascii="Roboto" w:hAnsi="Roboto"/>
+        </w:rPr>
+        <w:t xml:space="preserve">Disconnect </w:t>
+      </w:r>
+      <w:proofErr w:type="spellStart"/>
+      <w:r>
+        <w:rPr>
+          <w:rFonts w:ascii="Roboto" w:hAnsi="Roboto"/>
+        </w:rPr>
+        <w:t>adb</w:t>
+      </w:r>
+      <w:proofErr w:type="spellEnd"/>
+      <w:r>
+        <w:rPr>
+          <w:rFonts w:ascii="Roboto" w:hAnsi="Roboto"/>
+        </w:rPr>
+        <w:t xml:space="preserve"> servers. </w:t>
+      </w:r>
+    </w:p>
+    <w:p>
+      <w:pPr>
+        <w:pStyle w:val="ListParagraph"/>
+        <w:numPr>
           <w:ilvl w:val="0"/>
           <w:numId w:val="2"/>
         </w:numPr>
@@ -1225,6 +1287,7 @@
         <w:rPr>
           <w:rFonts w:ascii="Roboto" w:hAnsi="Roboto"/>
         </w:rPr>
+        <w:lastRenderedPageBreak/>
         <w:t xml:space="preserve">Program ends. </w:t>
       </w:r>
     </w:p>
@@ -1261,7 +1324,6 @@
         <w:rPr>
           <w:rFonts w:ascii="Roboto" w:hAnsi="Roboto"/>
         </w:rPr>
-        <w:lastRenderedPageBreak/>
         <w:t xml:space="preserve">Simply Starts PowerShell, types in commands to prevent errors. </w:t>
       </w:r>
     </w:p>
@@ -1682,54 +1744,252 @@
       <w:pPr>
         <w:pStyle w:val="Heading3"/>
         <w:rPr>
+          <w:rFonts w:ascii="Roboto" w:hAnsi="Roboto"/>
           <w:color w:val="A8D08D" w:themeColor="accent6" w:themeTint="99"/>
         </w:rPr>
       </w:pPr>
       <w:r>
         <w:rPr>
+          <w:rFonts w:ascii="Roboto" w:hAnsi="Roboto"/>
           <w:color w:val="A8D08D" w:themeColor="accent6" w:themeTint="99"/>
         </w:rPr>
         <w:t>2:</w:t>
       </w:r>
-    </w:p>
-    <w:p>
-      <w:r>
-        <w:t xml:space="preserve">Change your screen resolution by changing </w:t>
+      <w:r>
+        <w:rPr>
+          <w:rFonts w:ascii="Roboto" w:hAnsi="Roboto"/>
+          <w:color w:val="A8D08D" w:themeColor="accent6" w:themeTint="99"/>
+        </w:rPr>
+        <w:t xml:space="preserve"> Resolution</w:t>
+      </w:r>
+    </w:p>
+    <w:p>
+      <w:pPr>
+        <w:rPr>
+          <w:rFonts w:ascii="Roboto" w:hAnsi="Roboto"/>
+        </w:rPr>
+      </w:pPr>
+      <w:r>
+        <w:rPr>
+          <w:rFonts w:ascii="Roboto" w:hAnsi="Roboto"/>
+        </w:rPr>
+        <w:t>You can:</w:t>
+      </w:r>
+    </w:p>
+    <w:p>
+      <w:pPr>
+        <w:pStyle w:val="ListParagraph"/>
+        <w:numPr>
+          <w:ilvl w:val="0"/>
+          <w:numId w:val="4"/>
+        </w:numPr>
+        <w:rPr>
+          <w:rFonts w:ascii="Roboto" w:hAnsi="Roboto"/>
+        </w:rPr>
+      </w:pPr>
+      <w:r>
+        <w:rPr>
+          <w:rFonts w:ascii="Roboto" w:hAnsi="Roboto"/>
+        </w:rPr>
+        <w:t>Change your screen resolution</w:t>
+      </w:r>
+      <w:r>
+        <w:rPr>
+          <w:rFonts w:ascii="Roboto" w:hAnsi="Roboto"/>
+        </w:rPr>
+        <w:t xml:space="preserve">. </w:t>
       </w:r>
       <w:proofErr w:type="spellStart"/>
       <w:r>
+        <w:rPr>
+          <w:rFonts w:ascii="Roboto" w:hAnsi="Roboto"/>
+        </w:rPr>
         <w:t>screenResolution</w:t>
       </w:r>
       <w:proofErr w:type="spellEnd"/>
       <w:r>
-        <w:t>=YOURRESULUTION</w:t>
+        <w:rPr>
+          <w:rFonts w:ascii="Roboto" w:hAnsi="Roboto"/>
+        </w:rPr>
+        <w:t>=YOUR</w:t>
+      </w:r>
+      <w:r>
+        <w:rPr>
+          <w:rFonts w:ascii="Roboto" w:hAnsi="Roboto"/>
+        </w:rPr>
+        <w:t xml:space="preserve"> </w:t>
+      </w:r>
+      <w:r>
+        <w:rPr>
+          <w:rFonts w:ascii="Roboto" w:hAnsi="Roboto"/>
+        </w:rPr>
+        <w:t>RESULUTION</w:t>
+      </w:r>
+    </w:p>
+    <w:p>
+      <w:pPr>
+        <w:pStyle w:val="ListParagraph"/>
+        <w:numPr>
+          <w:ilvl w:val="1"/>
+          <w:numId w:val="4"/>
+        </w:numPr>
+        <w:rPr>
+          <w:rFonts w:ascii="Roboto" w:hAnsi="Roboto"/>
+        </w:rPr>
+      </w:pPr>
+      <w:r>
+        <w:rPr>
+          <w:rFonts w:ascii="Roboto" w:hAnsi="Roboto"/>
+        </w:rPr>
+        <w:t>Default: 1024</w:t>
+      </w:r>
+    </w:p>
+    <w:p>
+      <w:pPr>
+        <w:pStyle w:val="ListParagraph"/>
+        <w:numPr>
+          <w:ilvl w:val="0"/>
+          <w:numId w:val="4"/>
+        </w:numPr>
+        <w:rPr>
+          <w:rFonts w:ascii="Roboto" w:hAnsi="Roboto"/>
+        </w:rPr>
+      </w:pPr>
+      <w:r>
+        <w:rPr>
+          <w:rFonts w:ascii="Roboto" w:hAnsi="Roboto"/>
+        </w:rPr>
+        <w:t xml:space="preserve">Change your wireless max size resolution. </w:t>
+      </w:r>
+      <w:proofErr w:type="spellStart"/>
+      <w:r>
+        <w:rPr>
+          <w:rFonts w:ascii="Roboto" w:hAnsi="Roboto"/>
+        </w:rPr>
+        <w:t>max_Size</w:t>
+      </w:r>
+      <w:proofErr w:type="spellEnd"/>
+      <w:r>
+        <w:rPr>
+          <w:rFonts w:ascii="Roboto" w:hAnsi="Roboto"/>
+        </w:rPr>
+        <w:t>=</w:t>
+      </w:r>
+      <w:r>
+        <w:rPr>
+          <w:rFonts w:ascii="Roboto" w:hAnsi="Roboto"/>
+        </w:rPr>
+        <w:t xml:space="preserve"> </w:t>
+      </w:r>
+      <w:r>
+        <w:rPr>
+          <w:rFonts w:ascii="Roboto" w:hAnsi="Roboto"/>
+        </w:rPr>
+        <w:t>YOUR</w:t>
+      </w:r>
+      <w:r>
+        <w:rPr>
+          <w:rFonts w:ascii="Roboto" w:hAnsi="Roboto"/>
+        </w:rPr>
+        <w:t xml:space="preserve"> </w:t>
+      </w:r>
+      <w:r>
+        <w:rPr>
+          <w:rFonts w:ascii="Roboto" w:hAnsi="Roboto"/>
+        </w:rPr>
+        <w:t>RESULUTION</w:t>
+      </w:r>
+    </w:p>
+    <w:p>
+      <w:pPr>
+        <w:pStyle w:val="ListParagraph"/>
+        <w:numPr>
+          <w:ilvl w:val="1"/>
+          <w:numId w:val="4"/>
+        </w:numPr>
+        <w:rPr>
+          <w:rFonts w:ascii="Roboto" w:hAnsi="Roboto"/>
+        </w:rPr>
+      </w:pPr>
+      <w:r>
+        <w:rPr>
+          <w:rFonts w:ascii="Roboto" w:hAnsi="Roboto"/>
+        </w:rPr>
+        <w:t>Default: 800</w:t>
       </w:r>
     </w:p>
     <w:p>
       <w:pPr>
         <w:pStyle w:val="Heading3"/>
         <w:rPr>
+          <w:rFonts w:ascii="Roboto" w:hAnsi="Roboto"/>
           <w:color w:val="A8D08D" w:themeColor="accent6" w:themeTint="99"/>
         </w:rPr>
       </w:pPr>
-      <w:r>
-        <w:rPr>
+      <w:proofErr w:type="gramStart"/>
+      <w:r>
+        <w:rPr>
+          <w:rFonts w:ascii="Roboto" w:hAnsi="Roboto"/>
           <w:color w:val="A8D08D" w:themeColor="accent6" w:themeTint="99"/>
         </w:rPr>
         <w:t>3:</w:t>
       </w:r>
-    </w:p>
-    <w:p>
-      <w:pPr>
-        <w:rPr>
-          <w:rFonts w:ascii="Roboto" w:hAnsi="Roboto"/>
-        </w:rPr>
-      </w:pPr>
-      <w:r>
-        <w:rPr>
-          <w:rFonts w:ascii="Roboto" w:hAnsi="Roboto"/>
-        </w:rPr>
-        <w:t xml:space="preserve"> </w:t>
+      <w:r>
+        <w:rPr>
+          <w:rFonts w:ascii="Roboto" w:hAnsi="Roboto"/>
+          <w:color w:val="A8D08D" w:themeColor="accent6" w:themeTint="99"/>
+        </w:rPr>
+        <w:t>ADB</w:t>
+      </w:r>
+      <w:proofErr w:type="gramEnd"/>
+      <w:r>
+        <w:rPr>
+          <w:rFonts w:ascii="Roboto" w:hAnsi="Roboto"/>
+          <w:color w:val="A8D08D" w:themeColor="accent6" w:themeTint="99"/>
+        </w:rPr>
+        <w:t xml:space="preserve"> path. </w:t>
+      </w:r>
+    </w:p>
+    <w:p>
+      <w:pPr>
+        <w:pStyle w:val="ListParagraph"/>
+        <w:numPr>
+          <w:ilvl w:val="0"/>
+          <w:numId w:val="4"/>
+        </w:numPr>
+        <w:rPr>
+          <w:rFonts w:ascii="Roboto" w:hAnsi="Roboto"/>
+        </w:rPr>
+      </w:pPr>
+      <w:r>
+        <w:rPr>
+          <w:rFonts w:ascii="Roboto" w:hAnsi="Roboto"/>
+        </w:rPr>
+        <w:t>ADB_PATH=YOUR PATH TO ADB</w:t>
+      </w:r>
+    </w:p>
+    <w:p>
+      <w:pPr>
+        <w:pStyle w:val="ListParagraph"/>
+        <w:numPr>
+          <w:ilvl w:val="1"/>
+          <w:numId w:val="4"/>
+        </w:numPr>
+        <w:rPr>
+          <w:rFonts w:ascii="Roboto" w:hAnsi="Roboto"/>
+        </w:rPr>
+      </w:pPr>
+      <w:r>
+        <w:rPr>
+          <w:rFonts w:ascii="Roboto" w:hAnsi="Roboto"/>
+        </w:rPr>
+        <w:t xml:space="preserve">Default: </w:t>
+      </w:r>
+      <w:r>
+        <w:rPr>
+          <w:rFonts w:ascii="Roboto" w:hAnsi="Roboto"/>
+        </w:rPr>
+        <w:t>C:\adb</w:t>
       </w:r>
     </w:p>
     <w:sectPr>
@@ -1761,7 +2021,7 @@
         <w:rFonts w:ascii="Symbol" w:hAnsi="Symbol" w:hint="default"/>
       </w:rPr>
     </w:lvl>
-    <w:lvl w:ilvl="1" w:tplc="10090003" w:tentative="1">
+    <w:lvl w:ilvl="1" w:tplc="10090003">
       <w:start w:val="1"/>
       <w:numFmt w:val="bullet"/>
       <w:lvlText w:val="o"/>
@@ -1773,7 +2033,7 @@
         <w:rFonts w:ascii="Courier New" w:hAnsi="Courier New" w:cs="Courier New" w:hint="default"/>
       </w:rPr>
     </w:lvl>
-    <w:lvl w:ilvl="2" w:tplc="10090005" w:tentative="1">
+    <w:lvl w:ilvl="2" w:tplc="10090005">
       <w:start w:val="1"/>
       <w:numFmt w:val="bullet"/>
       <w:lvlText w:val=""/>
@@ -1973,6 +2233,120 @@
     </w:lvl>
   </w:abstractNum>
   <w:abstractNum w:abstractNumId="2" w15:restartNumberingAfterBreak="0">
+    <w:nsid w:val="68C2153A"/>
+    <w:multiLevelType w:val="hybridMultilevel"/>
+    <w:tmpl w:val="A5403432"/>
+    <w:lvl w:ilvl="0" w:tplc="D86A0E8E">
+      <w:start w:val="1"/>
+      <w:numFmt w:val="bullet"/>
+      <w:lvlRestart w:val="0"/>
+      <w:lvlText w:val=""/>
+      <w:lvlJc w:val="left"/>
+      <w:pPr>
+        <w:ind w:left="720" w:hanging="360"/>
+      </w:pPr>
+      <w:rPr>
+        <w:rFonts w:ascii="Symbol" w:hAnsi="Symbol" w:hint="default"/>
+      </w:rPr>
+    </w:lvl>
+    <w:lvl w:ilvl="1" w:tplc="10090003">
+      <w:start w:val="1"/>
+      <w:numFmt w:val="bullet"/>
+      <w:lvlText w:val="o"/>
+      <w:lvlJc w:val="left"/>
+      <w:pPr>
+        <w:ind w:left="1440" w:hanging="360"/>
+      </w:pPr>
+      <w:rPr>
+        <w:rFonts w:ascii="Courier New" w:hAnsi="Courier New" w:cs="Courier New" w:hint="default"/>
+      </w:rPr>
+    </w:lvl>
+    <w:lvl w:ilvl="2" w:tplc="10090005" w:tentative="1">
+      <w:start w:val="1"/>
+      <w:numFmt w:val="bullet"/>
+      <w:lvlText w:val=""/>
+      <w:lvlJc w:val="left"/>
+      <w:pPr>
+        <w:ind w:left="2160" w:hanging="360"/>
+      </w:pPr>
+      <w:rPr>
+        <w:rFonts w:ascii="Wingdings" w:hAnsi="Wingdings" w:hint="default"/>
+      </w:rPr>
+    </w:lvl>
+    <w:lvl w:ilvl="3" w:tplc="10090001" w:tentative="1">
+      <w:start w:val="1"/>
+      <w:numFmt w:val="bullet"/>
+      <w:lvlText w:val=""/>
+      <w:lvlJc w:val="left"/>
+      <w:pPr>
+        <w:ind w:left="2880" w:hanging="360"/>
+      </w:pPr>
+      <w:rPr>
+        <w:rFonts w:ascii="Symbol" w:hAnsi="Symbol" w:hint="default"/>
+      </w:rPr>
+    </w:lvl>
+    <w:lvl w:ilvl="4" w:tplc="10090003" w:tentative="1">
+      <w:start w:val="1"/>
+      <w:numFmt w:val="bullet"/>
+      <w:lvlText w:val="o"/>
+      <w:lvlJc w:val="left"/>
+      <w:pPr>
+        <w:ind w:left="3600" w:hanging="360"/>
+      </w:pPr>
+      <w:rPr>
+        <w:rFonts w:ascii="Courier New" w:hAnsi="Courier New" w:cs="Courier New" w:hint="default"/>
+      </w:rPr>
+    </w:lvl>
+    <w:lvl w:ilvl="5" w:tplc="10090005" w:tentative="1">
+      <w:start w:val="1"/>
+      <w:numFmt w:val="bullet"/>
+      <w:lvlText w:val=""/>
+      <w:lvlJc w:val="left"/>
+      <w:pPr>
+        <w:ind w:left="4320" w:hanging="360"/>
+      </w:pPr>
+      <w:rPr>
+        <w:rFonts w:ascii="Wingdings" w:hAnsi="Wingdings" w:hint="default"/>
+      </w:rPr>
+    </w:lvl>
+    <w:lvl w:ilvl="6" w:tplc="10090001" w:tentative="1">
+      <w:start w:val="1"/>
+      <w:numFmt w:val="bullet"/>
+      <w:lvlText w:val=""/>
+      <w:lvlJc w:val="left"/>
+      <w:pPr>
+        <w:ind w:left="5040" w:hanging="360"/>
+      </w:pPr>
+      <w:rPr>
+        <w:rFonts w:ascii="Symbol" w:hAnsi="Symbol" w:hint="default"/>
+      </w:rPr>
+    </w:lvl>
+    <w:lvl w:ilvl="7" w:tplc="10090003" w:tentative="1">
+      <w:start w:val="1"/>
+      <w:numFmt w:val="bullet"/>
+      <w:lvlText w:val="o"/>
+      <w:lvlJc w:val="left"/>
+      <w:pPr>
+        <w:ind w:left="5760" w:hanging="360"/>
+      </w:pPr>
+      <w:rPr>
+        <w:rFonts w:ascii="Courier New" w:hAnsi="Courier New" w:cs="Courier New" w:hint="default"/>
+      </w:rPr>
+    </w:lvl>
+    <w:lvl w:ilvl="8" w:tplc="10090005" w:tentative="1">
+      <w:start w:val="1"/>
+      <w:numFmt w:val="bullet"/>
+      <w:lvlText w:val=""/>
+      <w:lvlJc w:val="left"/>
+      <w:pPr>
+        <w:ind w:left="6480" w:hanging="360"/>
+      </w:pPr>
+      <w:rPr>
+        <w:rFonts w:ascii="Wingdings" w:hAnsi="Wingdings" w:hint="default"/>
+      </w:rPr>
+    </w:lvl>
+  </w:abstractNum>
+  <w:abstractNum w:abstractNumId="3" w15:restartNumberingAfterBreak="0">
     <w:nsid w:val="78BB66F0"/>
     <w:multiLevelType w:val="hybridMultilevel"/>
     <w:tmpl w:val="FA4E1C96"/>
@@ -2062,13 +2436,16 @@
     </w:lvl>
   </w:abstractNum>
   <w:num w:numId="1">
-    <w:abstractNumId w:val="2"/>
+    <w:abstractNumId w:val="3"/>
   </w:num>
   <w:num w:numId="2">
     <w:abstractNumId w:val="0"/>
   </w:num>
   <w:num w:numId="3">
     <w:abstractNumId w:val="1"/>
+  </w:num>
+  <w:num w:numId="4">
+    <w:abstractNumId w:val="2"/>
   </w:num>
 </w:numbering>
 </file>

</xml_diff>

<commit_message>
Added one word for more clarity
</commit_message>
<xml_diff>
--- a/What Does it do (The Githelp File).docx
+++ b/What Does it do (The Githelp File).docx
@@ -9,19 +9,11 @@
           <w:rFonts w:ascii="Roboto" w:hAnsi="Roboto"/>
         </w:rPr>
       </w:pPr>
-      <w:proofErr w:type="spellStart"/>
-      <w:r>
-        <w:rPr>
-          <w:rFonts w:ascii="Roboto" w:hAnsi="Roboto"/>
-        </w:rPr>
-        <w:t>Scrappy_EZ_Launch</w:t>
-      </w:r>
-      <w:proofErr w:type="spellEnd"/>
-      <w:r>
-        <w:rPr>
-          <w:rFonts w:ascii="Roboto" w:hAnsi="Roboto"/>
-        </w:rPr>
-        <w:t xml:space="preserve"> Has two options. </w:t>
+      <w:r>
+        <w:rPr>
+          <w:rFonts w:ascii="Roboto" w:hAnsi="Roboto"/>
+        </w:rPr>
+        <w:t xml:space="preserve">Scrappy_EZ_Launch Has two options. </w:t>
       </w:r>
     </w:p>
     <w:p>
@@ -137,35 +129,7 @@
         <w:rPr>
           <w:rFonts w:ascii="Roboto" w:hAnsi="Roboto"/>
         </w:rPr>
-        <w:t xml:space="preserve">Do </w:t>
-      </w:r>
-      <w:proofErr w:type="spellStart"/>
-      <w:r>
-        <w:rPr>
-          <w:rFonts w:ascii="Roboto" w:hAnsi="Roboto"/>
-        </w:rPr>
-        <w:t>ctrl+x</w:t>
-      </w:r>
-      <w:proofErr w:type="spellEnd"/>
-      <w:r>
-        <w:rPr>
-          <w:rFonts w:ascii="Roboto" w:hAnsi="Roboto"/>
-        </w:rPr>
-        <w:t xml:space="preserve"> </w:t>
-      </w:r>
-      <w:proofErr w:type="gramStart"/>
-      <w:r>
-        <w:rPr>
-          <w:rFonts w:ascii="Roboto" w:hAnsi="Roboto"/>
-        </w:rPr>
-        <w:t>To</w:t>
-      </w:r>
-      <w:proofErr w:type="gramEnd"/>
-      <w:r>
-        <w:rPr>
-          <w:rFonts w:ascii="Roboto" w:hAnsi="Roboto"/>
-        </w:rPr>
-        <w:t xml:space="preserve"> terminate script</w:t>
+        <w:t>Do ctrl+x To terminate script</w:t>
       </w:r>
       <w:r>
         <w:rPr>
@@ -184,35 +148,7 @@
         <w:rPr>
           <w:rFonts w:ascii="Roboto" w:hAnsi="Roboto"/>
         </w:rPr>
-        <w:t xml:space="preserve">This will trigger Avast anti-virus. Idk about others but, for this script to work </w:t>
-      </w:r>
-      <w:proofErr w:type="gramStart"/>
-      <w:r>
-        <w:rPr>
-          <w:rFonts w:ascii="Roboto" w:hAnsi="Roboto"/>
-        </w:rPr>
-        <w:t>you’ve</w:t>
-      </w:r>
-      <w:proofErr w:type="gramEnd"/>
-      <w:r>
-        <w:rPr>
-          <w:rFonts w:ascii="Roboto" w:hAnsi="Roboto"/>
-        </w:rPr>
-        <w:t xml:space="preserve"> got to add an exclusion. If you are suspicious, there are no malicious attempts in this script. You can even read </w:t>
-      </w:r>
-      <w:proofErr w:type="gramStart"/>
-      <w:r>
-        <w:rPr>
-          <w:rFonts w:ascii="Roboto" w:hAnsi="Roboto"/>
-        </w:rPr>
-        <w:t>what’s</w:t>
-      </w:r>
-      <w:proofErr w:type="gramEnd"/>
-      <w:r>
-        <w:rPr>
-          <w:rFonts w:ascii="Roboto" w:hAnsi="Roboto"/>
-        </w:rPr>
-        <w:t xml:space="preserve"> it going to do to the computer</w:t>
+        <w:t>This will trigger Avast anti-virus. Idk about others but, for this script to work you’ve got to add an exclusion. If you are suspicious, there are no malicious attempts in this script. You can even read what’s it going to do to the computer</w:t>
       </w:r>
       <w:r>
         <w:rPr>
@@ -395,49 +331,7 @@
         <w:rPr>
           <w:rFonts w:ascii="Roboto" w:hAnsi="Roboto"/>
         </w:rPr>
-        <w:t xml:space="preserve">Add </w:t>
-      </w:r>
-      <w:proofErr w:type="spellStart"/>
-      <w:r>
-        <w:rPr>
-          <w:rFonts w:ascii="Roboto" w:hAnsi="Roboto"/>
-        </w:rPr>
-        <w:t>scrcpy</w:t>
-      </w:r>
-      <w:proofErr w:type="spellEnd"/>
-      <w:r>
-        <w:rPr>
-          <w:rFonts w:ascii="Roboto" w:hAnsi="Roboto"/>
-        </w:rPr>
-        <w:t xml:space="preserve"> to your </w:t>
-      </w:r>
-      <w:proofErr w:type="spellStart"/>
-      <w:r>
-        <w:rPr>
-          <w:rFonts w:ascii="Roboto" w:hAnsi="Roboto"/>
-        </w:rPr>
-        <w:t>startup</w:t>
-      </w:r>
-      <w:proofErr w:type="spellEnd"/>
-      <w:r>
-        <w:rPr>
-          <w:rFonts w:ascii="Roboto" w:hAnsi="Roboto"/>
-        </w:rPr>
-        <w:t xml:space="preserve"> shortcuts. This way, you can start up </w:t>
-      </w:r>
-      <w:proofErr w:type="spellStart"/>
-      <w:r>
-        <w:rPr>
-          <w:rFonts w:ascii="Roboto" w:hAnsi="Roboto"/>
-        </w:rPr>
-        <w:t>scrcpy</w:t>
-      </w:r>
-      <w:proofErr w:type="spellEnd"/>
-      <w:r>
-        <w:rPr>
-          <w:rFonts w:ascii="Roboto" w:hAnsi="Roboto"/>
-        </w:rPr>
-        <w:t xml:space="preserve"> with ease. You can name the shortcut whatever you would like. Mario675 named his scrappy.</w:t>
+        <w:t>Add scrcpy to your startup shortcuts. This way, you can start up scrcpy with ease. You can name the shortcut whatever you would like. Mario675 named his scrappy.</w:t>
       </w:r>
     </w:p>
     <w:p>
@@ -513,7 +407,6 @@
         </w:rPr>
         <w:t xml:space="preserve">It starts </w:t>
       </w:r>
-      <w:proofErr w:type="gramStart"/>
       <w:r>
         <w:rPr>
           <w:rFonts w:ascii="Roboto" w:hAnsi="Roboto"/>
@@ -524,28 +417,7 @@
         <w:rPr>
           <w:rFonts w:ascii="Roboto" w:hAnsi="Roboto"/>
         </w:rPr>
-        <w:t>, and</w:t>
-      </w:r>
-      <w:proofErr w:type="gramEnd"/>
-      <w:r>
-        <w:rPr>
-          <w:rFonts w:ascii="Roboto" w:hAnsi="Roboto"/>
-        </w:rPr>
-        <w:t xml:space="preserve"> prepares to interface with </w:t>
-      </w:r>
-      <w:proofErr w:type="spellStart"/>
-      <w:r>
-        <w:rPr>
-          <w:rFonts w:ascii="Roboto" w:hAnsi="Roboto"/>
-        </w:rPr>
-        <w:t>adb</w:t>
-      </w:r>
-      <w:proofErr w:type="spellEnd"/>
-      <w:r>
-        <w:rPr>
-          <w:rFonts w:ascii="Roboto" w:hAnsi="Roboto"/>
-        </w:rPr>
-        <w:t>.</w:t>
+        <w:t>, and prepares to interface with adb.</w:t>
       </w:r>
     </w:p>
     <w:p>
@@ -581,21 +453,7 @@
         <w:rPr>
           <w:rFonts w:ascii="Roboto" w:hAnsi="Roboto"/>
         </w:rPr>
-        <w:t xml:space="preserve">Disconnect </w:t>
-      </w:r>
-      <w:proofErr w:type="spellStart"/>
-      <w:r>
-        <w:rPr>
-          <w:rFonts w:ascii="Roboto" w:hAnsi="Roboto"/>
-        </w:rPr>
-        <w:t>adb</w:t>
-      </w:r>
-      <w:proofErr w:type="spellEnd"/>
-      <w:r>
-        <w:rPr>
-          <w:rFonts w:ascii="Roboto" w:hAnsi="Roboto"/>
-        </w:rPr>
-        <w:t xml:space="preserve"> servers. </w:t>
+        <w:t xml:space="preserve">Disconnect adb servers. </w:t>
       </w:r>
     </w:p>
     <w:p>
@@ -619,21 +477,7 @@
         <w:rPr>
           <w:rFonts w:ascii="Roboto" w:hAnsi="Roboto"/>
         </w:rPr>
-        <w:t xml:space="preserve">It saves </w:t>
-      </w:r>
-      <w:proofErr w:type="spellStart"/>
-      <w:r>
-        <w:rPr>
-          <w:rFonts w:ascii="Roboto" w:hAnsi="Roboto"/>
-        </w:rPr>
-        <w:t>ip</w:t>
-      </w:r>
-      <w:proofErr w:type="spellEnd"/>
-      <w:r>
-        <w:rPr>
-          <w:rFonts w:ascii="Roboto" w:hAnsi="Roboto"/>
-        </w:rPr>
-        <w:t xml:space="preserve"> address data, and puts it in </w:t>
+        <w:t xml:space="preserve">It saves ip address data, and puts it in </w:t>
       </w:r>
       <w:r>
         <w:rPr>
@@ -763,21 +607,7 @@
         <w:rPr>
           <w:rFonts w:ascii="Roboto" w:hAnsi="Roboto"/>
         </w:rPr>
-        <w:t xml:space="preserve">then selects the text for the </w:t>
-      </w:r>
-      <w:proofErr w:type="spellStart"/>
-      <w:r>
-        <w:rPr>
-          <w:rFonts w:ascii="Roboto" w:hAnsi="Roboto"/>
-        </w:rPr>
-        <w:t>ip</w:t>
-      </w:r>
-      <w:proofErr w:type="spellEnd"/>
-      <w:r>
-        <w:rPr>
-          <w:rFonts w:ascii="Roboto" w:hAnsi="Roboto"/>
-        </w:rPr>
-        <w:t xml:space="preserve"> address. </w:t>
+        <w:t xml:space="preserve">then selects the text for the ip address. </w:t>
       </w:r>
     </w:p>
     <w:p>
@@ -795,21 +625,7 @@
         <w:rPr>
           <w:rFonts w:ascii="Roboto" w:hAnsi="Roboto"/>
         </w:rPr>
-        <w:t xml:space="preserve">Copy’s your phones </w:t>
-      </w:r>
-      <w:proofErr w:type="spellStart"/>
-      <w:r>
-        <w:rPr>
-          <w:rFonts w:ascii="Roboto" w:hAnsi="Roboto"/>
-        </w:rPr>
-        <w:t>ip</w:t>
-      </w:r>
-      <w:proofErr w:type="spellEnd"/>
-      <w:r>
-        <w:rPr>
-          <w:rFonts w:ascii="Roboto" w:hAnsi="Roboto"/>
-        </w:rPr>
-        <w:t xml:space="preserve"> address. </w:t>
+        <w:t xml:space="preserve">Copy’s your phones ip address. </w:t>
       </w:r>
     </w:p>
     <w:p>
@@ -893,35 +709,7 @@
         <w:rPr>
           <w:rFonts w:ascii="Roboto" w:hAnsi="Roboto"/>
         </w:rPr>
-        <w:t xml:space="preserve">Sends </w:t>
-      </w:r>
-      <w:proofErr w:type="spellStart"/>
-      <w:r>
-        <w:rPr>
-          <w:rFonts w:ascii="Roboto" w:hAnsi="Roboto"/>
-        </w:rPr>
-        <w:t>adb</w:t>
-      </w:r>
-      <w:proofErr w:type="spellEnd"/>
-      <w:r>
-        <w:rPr>
-          <w:rFonts w:ascii="Roboto" w:hAnsi="Roboto"/>
-        </w:rPr>
-        <w:t xml:space="preserve"> </w:t>
-      </w:r>
-      <w:proofErr w:type="spellStart"/>
-      <w:r>
-        <w:rPr>
-          <w:rFonts w:ascii="Roboto" w:hAnsi="Roboto"/>
-        </w:rPr>
-        <w:t>tcpip</w:t>
-      </w:r>
-      <w:proofErr w:type="spellEnd"/>
-      <w:r>
-        <w:rPr>
-          <w:rFonts w:ascii="Roboto" w:hAnsi="Roboto"/>
-        </w:rPr>
-        <w:t xml:space="preserve"> 5555</w:t>
+        <w:t>Sends adb tcpip 5555</w:t>
       </w:r>
     </w:p>
     <w:p>
@@ -939,21 +727,7 @@
         <w:rPr>
           <w:rFonts w:ascii="Roboto" w:hAnsi="Roboto"/>
         </w:rPr>
-        <w:t xml:space="preserve">Then </w:t>
-      </w:r>
-      <w:proofErr w:type="spellStart"/>
-      <w:r>
-        <w:rPr>
-          <w:rFonts w:ascii="Roboto" w:hAnsi="Roboto"/>
-        </w:rPr>
-        <w:t>adb</w:t>
-      </w:r>
-      <w:proofErr w:type="spellEnd"/>
-      <w:r>
-        <w:rPr>
-          <w:rFonts w:ascii="Roboto" w:hAnsi="Roboto"/>
-        </w:rPr>
-        <w:t xml:space="preserve"> connect ^v:5555</w:t>
+        <w:t>Then adb connect ^v:5555</w:t>
       </w:r>
       <w:r>
         <w:rPr>
@@ -977,21 +751,7 @@
         <w:rPr>
           <w:rFonts w:ascii="Roboto" w:hAnsi="Roboto"/>
         </w:rPr>
-        <w:t xml:space="preserve">^^^It pastes in your phones </w:t>
-      </w:r>
-      <w:proofErr w:type="spellStart"/>
-      <w:r>
-        <w:rPr>
-          <w:rFonts w:ascii="Roboto" w:hAnsi="Roboto"/>
-        </w:rPr>
-        <w:t>ip</w:t>
-      </w:r>
-      <w:proofErr w:type="spellEnd"/>
-      <w:r>
-        <w:rPr>
-          <w:rFonts w:ascii="Roboto" w:hAnsi="Roboto"/>
-        </w:rPr>
-        <w:t xml:space="preserve">. </w:t>
+        <w:t xml:space="preserve">^^^It pastes in your phones ip. </w:t>
       </w:r>
     </w:p>
     <w:p>
@@ -1009,21 +769,7 @@
         <w:rPr>
           <w:rFonts w:ascii="Roboto" w:hAnsi="Roboto"/>
         </w:rPr>
-        <w:t xml:space="preserve">Then waits for you to disconnect your phone from </w:t>
-      </w:r>
-      <w:proofErr w:type="spellStart"/>
-      <w:r>
-        <w:rPr>
-          <w:rFonts w:ascii="Roboto" w:hAnsi="Roboto"/>
-        </w:rPr>
-        <w:t>usb</w:t>
-      </w:r>
-      <w:proofErr w:type="spellEnd"/>
-      <w:r>
-        <w:rPr>
-          <w:rFonts w:ascii="Roboto" w:hAnsi="Roboto"/>
-        </w:rPr>
-        <w:t xml:space="preserve">. </w:t>
+        <w:t xml:space="preserve">Then waits for you to disconnect your phone from usb. </w:t>
       </w:r>
     </w:p>
     <w:p>
@@ -1043,7 +789,6 @@
           <w:lang w:eastAsia="en-CA"/>
         </w:rPr>
       </w:pPr>
-      <w:proofErr w:type="gramStart"/>
       <w:r>
         <w:rPr>
           <w:rFonts w:ascii="Roboto" w:eastAsia="Times New Roman" w:hAnsi="Roboto" w:cs="Times New Roman"/>
@@ -1054,8 +799,6 @@
         </w:rPr>
         <w:t>./</w:t>
       </w:r>
-      <w:proofErr w:type="spellStart"/>
-      <w:proofErr w:type="gramEnd"/>
       <w:r>
         <w:rPr>
           <w:rFonts w:ascii="Roboto" w:eastAsia="Times New Roman" w:hAnsi="Roboto" w:cs="Times New Roman"/>
@@ -1066,7 +809,6 @@
         </w:rPr>
         <w:t>scrcpy</w:t>
       </w:r>
-      <w:proofErr w:type="spellEnd"/>
       <w:r>
         <w:rPr>
           <w:rFonts w:ascii="Roboto" w:eastAsia="Times New Roman" w:hAnsi="Roboto" w:cs="Times New Roman"/>
@@ -1255,21 +997,19 @@
         <w:rPr>
           <w:rFonts w:ascii="Roboto" w:hAnsi="Roboto"/>
         </w:rPr>
-        <w:t xml:space="preserve"> command for wireless from the </w:t>
-      </w:r>
-      <w:proofErr w:type="spellStart"/>
-      <w:r>
-        <w:rPr>
-          <w:rFonts w:ascii="Roboto" w:hAnsi="Roboto"/>
-        </w:rPr>
-        <w:t>devs</w:t>
-      </w:r>
-      <w:proofErr w:type="spellEnd"/>
-      <w:r>
-        <w:rPr>
-          <w:rFonts w:ascii="Roboto" w:hAnsi="Roboto"/>
-        </w:rPr>
-        <w:t>. –Stay-awake was my addition though.</w:t>
+        <w:t xml:space="preserve"> command for wireless </w:t>
+      </w:r>
+      <w:r>
+        <w:rPr>
+          <w:rFonts w:ascii="Roboto" w:hAnsi="Roboto"/>
+        </w:rPr>
+        <w:t xml:space="preserve">option </w:t>
+      </w:r>
+      <w:r>
+        <w:rPr>
+          <w:rFonts w:ascii="Roboto" w:hAnsi="Roboto"/>
+        </w:rPr>
+        <w:t>from the devs. –Stay-awake was my addition though.</w:t>
       </w:r>
     </w:p>
     <w:p>
@@ -1350,7 +1090,6 @@
         </w:rPr>
         <w:t xml:space="preserve">Then types in </w:t>
       </w:r>
-      <w:proofErr w:type="spellStart"/>
       <w:r>
         <w:rPr>
           <w:rFonts w:ascii="Roboto" w:eastAsia="Times New Roman" w:hAnsi="Roboto" w:cs="Times New Roman"/>
@@ -1361,7 +1100,6 @@
         </w:rPr>
         <w:t>scrcpy</w:t>
       </w:r>
-      <w:proofErr w:type="spellEnd"/>
       <w:r>
         <w:rPr>
           <w:rFonts w:ascii="Roboto" w:eastAsia="Times New Roman" w:hAnsi="Roboto" w:cs="Times New Roman"/>
@@ -1599,8 +1337,6 @@
         </w:rPr>
         <w:t>=</w:t>
       </w:r>
-      <w:proofErr w:type="spellStart"/>
-      <w:proofErr w:type="gramStart"/>
       <w:r>
         <w:rPr>
           <w:rFonts w:ascii="Roboto" w:eastAsia="Times New Roman" w:hAnsi="Roboto" w:cs="Times New Roman"/>
@@ -1611,7 +1347,6 @@
         </w:rPr>
         <w:t>lctrl</w:t>
       </w:r>
-      <w:proofErr w:type="spellEnd"/>
       <w:r>
         <w:rPr>
           <w:rFonts w:ascii="Roboto" w:eastAsia="Times New Roman" w:hAnsi="Roboto" w:cs="Times New Roman"/>
@@ -1620,9 +1355,18 @@
           <w:szCs w:val="21"/>
           <w:lang w:eastAsia="en-CA"/>
         </w:rPr>
-        <w:t>{</w:t>
-      </w:r>
-      <w:proofErr w:type="gramEnd"/>
+        <w:t>{+}</w:t>
+      </w:r>
+      <w:r>
+        <w:rPr>
+          <w:rFonts w:ascii="Roboto" w:eastAsia="Times New Roman" w:hAnsi="Roboto" w:cs="Times New Roman"/>
+          <w:color w:val="569CD6"/>
+          <w:sz w:val="21"/>
+          <w:szCs w:val="21"/>
+          <w:lang w:eastAsia="en-CA"/>
+        </w:rPr>
+        <w:t>lalt</w:t>
+      </w:r>
       <w:r>
         <w:rPr>
           <w:rFonts w:ascii="Roboto" w:eastAsia="Times New Roman" w:hAnsi="Roboto" w:cs="Times New Roman"/>
@@ -1631,18 +1375,17 @@
           <w:szCs w:val="21"/>
           <w:lang w:eastAsia="en-CA"/>
         </w:rPr>
-        <w:t>+}</w:t>
-      </w:r>
-      <w:proofErr w:type="spellStart"/>
-      <w:r>
-        <w:rPr>
-          <w:rFonts w:ascii="Roboto" w:eastAsia="Times New Roman" w:hAnsi="Roboto" w:cs="Times New Roman"/>
-          <w:color w:val="569CD6"/>
-          <w:sz w:val="21"/>
-          <w:szCs w:val="21"/>
-          <w:lang w:eastAsia="en-CA"/>
-        </w:rPr>
-        <w:t>lalt</w:t>
+        <w:t>,</w:t>
+      </w:r>
+      <w:r>
+        <w:rPr>
+          <w:rFonts w:ascii="Roboto" w:eastAsia="Times New Roman" w:hAnsi="Roboto" w:cs="Times New Roman"/>
+          <w:color w:val="9CDCFE"/>
+          <w:sz w:val="21"/>
+          <w:szCs w:val="21"/>
+          <w:lang w:eastAsia="en-CA"/>
+        </w:rPr>
+        <w:t>lcmd</w:t>
       </w:r>
       <w:r>
         <w:rPr>
@@ -1662,29 +1405,8 @@
           <w:szCs w:val="21"/>
           <w:lang w:eastAsia="en-CA"/>
         </w:rPr>
-        <w:t>lcmd</w:t>
-      </w:r>
-      <w:r>
-        <w:rPr>
-          <w:rFonts w:ascii="Roboto" w:eastAsia="Times New Roman" w:hAnsi="Roboto" w:cs="Times New Roman"/>
-          <w:color w:val="D4D4D4"/>
-          <w:sz w:val="21"/>
-          <w:szCs w:val="21"/>
-          <w:lang w:eastAsia="en-CA"/>
-        </w:rPr>
-        <w:t>,</w:t>
-      </w:r>
-      <w:r>
-        <w:rPr>
-          <w:rFonts w:ascii="Roboto" w:eastAsia="Times New Roman" w:hAnsi="Roboto" w:cs="Times New Roman"/>
-          <w:color w:val="9CDCFE"/>
-          <w:sz w:val="21"/>
-          <w:szCs w:val="21"/>
-          <w:lang w:eastAsia="en-CA"/>
-        </w:rPr>
         <w:t>rcmd</w:t>
       </w:r>
-      <w:proofErr w:type="spellEnd"/>
     </w:p>
     <w:p>
       <w:pPr>
@@ -1697,14 +1419,7 @@
         <w:rPr>
           <w:rFonts w:ascii="Roboto" w:hAnsi="Roboto"/>
         </w:rPr>
-        <w:t xml:space="preserve">But if you had the shortcut mod already installed, </w:t>
-      </w:r>
-      <w:proofErr w:type="gramStart"/>
-      <w:r>
-        <w:rPr>
-          <w:rFonts w:ascii="Roboto" w:hAnsi="Roboto"/>
-        </w:rPr>
-        <w:t>it</w:t>
+        <w:t>But if you had the shortcut mod already installed, it</w:t>
       </w:r>
       <w:r>
         <w:rPr>
@@ -1716,28 +1431,7 @@
         <w:rPr>
           <w:rFonts w:ascii="Roboto" w:hAnsi="Roboto"/>
         </w:rPr>
-        <w:t xml:space="preserve"> takes</w:t>
-      </w:r>
-      <w:proofErr w:type="gramEnd"/>
-      <w:r>
-        <w:rPr>
-          <w:rFonts w:ascii="Roboto" w:hAnsi="Roboto"/>
-        </w:rPr>
-        <w:t xml:space="preserve"> your standard shortcuts anyways. This may be fixed, so </w:t>
-      </w:r>
-      <w:proofErr w:type="gramStart"/>
-      <w:r>
-        <w:rPr>
-          <w:rFonts w:ascii="Roboto" w:hAnsi="Roboto"/>
-        </w:rPr>
-        <w:t>I’m</w:t>
-      </w:r>
-      <w:proofErr w:type="gramEnd"/>
-      <w:r>
-        <w:rPr>
-          <w:rFonts w:ascii="Roboto" w:hAnsi="Roboto"/>
-        </w:rPr>
-        <w:t xml:space="preserve"> leaving it in there. </w:t>
+        <w:t xml:space="preserve"> takes your standard shortcuts anyways. This may be fixed, so I’m leaving it in there. </w:t>
       </w:r>
     </w:p>
     <w:p>
@@ -1799,19 +1493,11 @@
         </w:rPr>
         <w:t xml:space="preserve">. </w:t>
       </w:r>
-      <w:proofErr w:type="spellStart"/>
-      <w:r>
-        <w:rPr>
-          <w:rFonts w:ascii="Roboto" w:hAnsi="Roboto"/>
-        </w:rPr>
-        <w:t>screenResolution</w:t>
-      </w:r>
-      <w:proofErr w:type="spellEnd"/>
-      <w:r>
-        <w:rPr>
-          <w:rFonts w:ascii="Roboto" w:hAnsi="Roboto"/>
-        </w:rPr>
-        <w:t>=YOUR</w:t>
+      <w:r>
+        <w:rPr>
+          <w:rFonts w:ascii="Roboto" w:hAnsi="Roboto"/>
+        </w:rPr>
+        <w:t>screenResolution=YOUR</w:t>
       </w:r>
       <w:r>
         <w:rPr>
@@ -1859,33 +1545,7 @@
         <w:rPr>
           <w:rFonts w:ascii="Roboto" w:hAnsi="Roboto"/>
         </w:rPr>
-        <w:t xml:space="preserve">Change your wireless max size resolution. </w:t>
-      </w:r>
-      <w:proofErr w:type="spellStart"/>
-      <w:r>
-        <w:rPr>
-          <w:rFonts w:ascii="Roboto" w:hAnsi="Roboto"/>
-        </w:rPr>
-        <w:t>max_Size</w:t>
-      </w:r>
-      <w:proofErr w:type="spellEnd"/>
-      <w:r>
-        <w:rPr>
-          <w:rFonts w:ascii="Roboto" w:hAnsi="Roboto"/>
-        </w:rPr>
-        <w:t>=</w:t>
-      </w:r>
-      <w:r>
-        <w:rPr>
-          <w:rFonts w:ascii="Roboto" w:hAnsi="Roboto"/>
-        </w:rPr>
-        <w:t xml:space="preserve"> </w:t>
-      </w:r>
-      <w:r>
-        <w:rPr>
-          <w:rFonts w:ascii="Roboto" w:hAnsi="Roboto"/>
-        </w:rPr>
-        <w:t>YOUR</w:t>
+        <w:t>Change your wireless max size resolution. max_Size= YOUR</w:t>
       </w:r>
       <w:r>
         <w:rPr>
@@ -1926,7 +1586,6 @@
           <w:color w:val="A8D08D" w:themeColor="accent6" w:themeTint="99"/>
         </w:rPr>
       </w:pPr>
-      <w:proofErr w:type="gramStart"/>
       <w:r>
         <w:rPr>
           <w:rFonts w:ascii="Roboto" w:hAnsi="Roboto"/>
@@ -1939,15 +1598,7 @@
           <w:rFonts w:ascii="Roboto" w:hAnsi="Roboto"/>
           <w:color w:val="A8D08D" w:themeColor="accent6" w:themeTint="99"/>
         </w:rPr>
-        <w:t>ADB</w:t>
-      </w:r>
-      <w:proofErr w:type="gramEnd"/>
-      <w:r>
-        <w:rPr>
-          <w:rFonts w:ascii="Roboto" w:hAnsi="Roboto"/>
-          <w:color w:val="A8D08D" w:themeColor="accent6" w:themeTint="99"/>
-        </w:rPr>
-        <w:t xml:space="preserve"> path. </w:t>
+        <w:t xml:space="preserve">ADB path. </w:t>
       </w:r>
     </w:p>
     <w:p>

</xml_diff>

<commit_message>
(Help File) Improved clarity a bit
added a section about 0 being off and 1 being on.
</commit_message>
<xml_diff>
--- a/What Does it do (The Githelp File).docx
+++ b/What Does it do (The Githelp File).docx
@@ -1198,6 +1198,53 @@
           <w:color w:val="A8D08D" w:themeColor="accent6" w:themeTint="99"/>
         </w:rPr>
         <w:t>Options included:</w:t>
+      </w:r>
+    </w:p>
+    <w:p>
+      <w:r>
+        <w:t>KEY:</w:t>
+      </w:r>
+    </w:p>
+    <w:p>
+      <w:pPr>
+        <w:pStyle w:val="ListParagraph"/>
+        <w:numPr>
+          <w:ilvl w:val="0"/>
+          <w:numId w:val="5"/>
+        </w:numPr>
+      </w:pPr>
+      <w:r>
+        <w:t>Settings that Have only</w:t>
+      </w:r>
+      <w:r>
+        <w:t xml:space="preserve"> one</w:t>
+      </w:r>
+      <w:r>
+        <w:t xml:space="preserve"> 0</w:t>
+      </w:r>
+    </w:p>
+    <w:p>
+      <w:pPr>
+        <w:pStyle w:val="ListParagraph"/>
+        <w:numPr>
+          <w:ilvl w:val="1"/>
+          <w:numId w:val="5"/>
+        </w:numPr>
+      </w:pPr>
+      <w:r>
+        <w:t>0=Disabled</w:t>
+      </w:r>
+    </w:p>
+    <w:p>
+      <w:pPr>
+        <w:pStyle w:val="ListParagraph"/>
+        <w:numPr>
+          <w:ilvl w:val="1"/>
+          <w:numId w:val="5"/>
+        </w:numPr>
+      </w:pPr>
+      <w:r>
+        <w:t>1=Enabled</w:t>
       </w:r>
     </w:p>
     <w:p>
@@ -1728,6 +1775,120 @@
     </w:lvl>
   </w:abstractNum>
   <w:abstractNum w:abstractNumId="1" w15:restartNumberingAfterBreak="0">
+    <w:nsid w:val="0F0F60F6"/>
+    <w:multiLevelType w:val="hybridMultilevel"/>
+    <w:tmpl w:val="0824959A"/>
+    <w:lvl w:ilvl="0" w:tplc="3C2610D6">
+      <w:start w:val="1"/>
+      <w:numFmt w:val="bullet"/>
+      <w:lvlRestart w:val="0"/>
+      <w:lvlText w:val=""/>
+      <w:lvlJc w:val="left"/>
+      <w:pPr>
+        <w:ind w:left="720" w:hanging="360"/>
+      </w:pPr>
+      <w:rPr>
+        <w:rFonts w:ascii="Symbol" w:hAnsi="Symbol" w:hint="default"/>
+      </w:rPr>
+    </w:lvl>
+    <w:lvl w:ilvl="1" w:tplc="10090003">
+      <w:start w:val="1"/>
+      <w:numFmt w:val="bullet"/>
+      <w:lvlText w:val="o"/>
+      <w:lvlJc w:val="left"/>
+      <w:pPr>
+        <w:ind w:left="1440" w:hanging="360"/>
+      </w:pPr>
+      <w:rPr>
+        <w:rFonts w:ascii="Courier New" w:hAnsi="Courier New" w:cs="Courier New" w:hint="default"/>
+      </w:rPr>
+    </w:lvl>
+    <w:lvl w:ilvl="2" w:tplc="10090005" w:tentative="1">
+      <w:start w:val="1"/>
+      <w:numFmt w:val="bullet"/>
+      <w:lvlText w:val=""/>
+      <w:lvlJc w:val="left"/>
+      <w:pPr>
+        <w:ind w:left="2160" w:hanging="360"/>
+      </w:pPr>
+      <w:rPr>
+        <w:rFonts w:ascii="Wingdings" w:hAnsi="Wingdings" w:hint="default"/>
+      </w:rPr>
+    </w:lvl>
+    <w:lvl w:ilvl="3" w:tplc="10090001" w:tentative="1">
+      <w:start w:val="1"/>
+      <w:numFmt w:val="bullet"/>
+      <w:lvlText w:val=""/>
+      <w:lvlJc w:val="left"/>
+      <w:pPr>
+        <w:ind w:left="2880" w:hanging="360"/>
+      </w:pPr>
+      <w:rPr>
+        <w:rFonts w:ascii="Symbol" w:hAnsi="Symbol" w:hint="default"/>
+      </w:rPr>
+    </w:lvl>
+    <w:lvl w:ilvl="4" w:tplc="10090003" w:tentative="1">
+      <w:start w:val="1"/>
+      <w:numFmt w:val="bullet"/>
+      <w:lvlText w:val="o"/>
+      <w:lvlJc w:val="left"/>
+      <w:pPr>
+        <w:ind w:left="3600" w:hanging="360"/>
+      </w:pPr>
+      <w:rPr>
+        <w:rFonts w:ascii="Courier New" w:hAnsi="Courier New" w:cs="Courier New" w:hint="default"/>
+      </w:rPr>
+    </w:lvl>
+    <w:lvl w:ilvl="5" w:tplc="10090005" w:tentative="1">
+      <w:start w:val="1"/>
+      <w:numFmt w:val="bullet"/>
+      <w:lvlText w:val=""/>
+      <w:lvlJc w:val="left"/>
+      <w:pPr>
+        <w:ind w:left="4320" w:hanging="360"/>
+      </w:pPr>
+      <w:rPr>
+        <w:rFonts w:ascii="Wingdings" w:hAnsi="Wingdings" w:hint="default"/>
+      </w:rPr>
+    </w:lvl>
+    <w:lvl w:ilvl="6" w:tplc="10090001" w:tentative="1">
+      <w:start w:val="1"/>
+      <w:numFmt w:val="bullet"/>
+      <w:lvlText w:val=""/>
+      <w:lvlJc w:val="left"/>
+      <w:pPr>
+        <w:ind w:left="5040" w:hanging="360"/>
+      </w:pPr>
+      <w:rPr>
+        <w:rFonts w:ascii="Symbol" w:hAnsi="Symbol" w:hint="default"/>
+      </w:rPr>
+    </w:lvl>
+    <w:lvl w:ilvl="7" w:tplc="10090003" w:tentative="1">
+      <w:start w:val="1"/>
+      <w:numFmt w:val="bullet"/>
+      <w:lvlText w:val="o"/>
+      <w:lvlJc w:val="left"/>
+      <w:pPr>
+        <w:ind w:left="5760" w:hanging="360"/>
+      </w:pPr>
+      <w:rPr>
+        <w:rFonts w:ascii="Courier New" w:hAnsi="Courier New" w:cs="Courier New" w:hint="default"/>
+      </w:rPr>
+    </w:lvl>
+    <w:lvl w:ilvl="8" w:tplc="10090005" w:tentative="1">
+      <w:start w:val="1"/>
+      <w:numFmt w:val="bullet"/>
+      <w:lvlText w:val=""/>
+      <w:lvlJc w:val="left"/>
+      <w:pPr>
+        <w:ind w:left="6480" w:hanging="360"/>
+      </w:pPr>
+      <w:rPr>
+        <w:rFonts w:ascii="Wingdings" w:hAnsi="Wingdings" w:hint="default"/>
+      </w:rPr>
+    </w:lvl>
+  </w:abstractNum>
+  <w:abstractNum w:abstractNumId="2" w15:restartNumberingAfterBreak="0">
     <w:nsid w:val="4B2D54DE"/>
     <w:multiLevelType w:val="hybridMultilevel"/>
     <w:tmpl w:val="FD7E730E"/>
@@ -1841,7 +2002,7 @@
       </w:rPr>
     </w:lvl>
   </w:abstractNum>
-  <w:abstractNum w:abstractNumId="2" w15:restartNumberingAfterBreak="0">
+  <w:abstractNum w:abstractNumId="3" w15:restartNumberingAfterBreak="0">
     <w:nsid w:val="68C2153A"/>
     <w:multiLevelType w:val="hybridMultilevel"/>
     <w:tmpl w:val="A5403432"/>
@@ -1955,7 +2116,7 @@
       </w:rPr>
     </w:lvl>
   </w:abstractNum>
-  <w:abstractNum w:abstractNumId="3" w15:restartNumberingAfterBreak="0">
+  <w:abstractNum w:abstractNumId="4" w15:restartNumberingAfterBreak="0">
     <w:nsid w:val="78BB66F0"/>
     <w:multiLevelType w:val="hybridMultilevel"/>
     <w:tmpl w:val="FA4E1C96"/>
@@ -2045,16 +2206,19 @@
     </w:lvl>
   </w:abstractNum>
   <w:num w:numId="1">
-    <w:abstractNumId w:val="3"/>
+    <w:abstractNumId w:val="4"/>
   </w:num>
   <w:num w:numId="2">
     <w:abstractNumId w:val="0"/>
   </w:num>
   <w:num w:numId="3">
-    <w:abstractNumId w:val="1"/>
+    <w:abstractNumId w:val="2"/>
   </w:num>
   <w:num w:numId="4">
-    <w:abstractNumId w:val="2"/>
+    <w:abstractNumId w:val="3"/>
+  </w:num>
+  <w:num w:numId="5">
+    <w:abstractNumId w:val="1"/>
   </w:num>
 </w:numbering>
 </file>

</xml_diff>